<commit_message>
Documentation - func. requirements + assumptions
</commit_message>
<xml_diff>
--- a/Team17Iteration2/docTeam17.docx
+++ b/Team17Iteration2/docTeam17.docx
@@ -710,7 +710,7 @@
           <w:r>
             <w:fldChar w:fldCharType="separate"/>
           </w:r>
-          <w:hyperlink w:anchor="_Toc416199013" w:history="1">
+          <w:hyperlink w:anchor="_Toc416209541" w:history="1">
             <w:r>
               <w:rPr>
                 <w:rStyle w:val="Hyperlink"/>
@@ -737,7 +737,7 @@
                 <w:noProof/>
                 <w:webHidden/>
               </w:rPr>
-              <w:instrText xml:space="preserve"> PAGEREF _Toc416199013 \h </w:instrText>
+              <w:instrText xml:space="preserve"> PAGEREF _Toc416209541 \h </w:instrText>
             </w:r>
             <w:r>
               <w:rPr>
@@ -779,7 +779,7 @@
               <w:noProof/>
             </w:rPr>
           </w:pPr>
-          <w:hyperlink w:anchor="_Toc416199014" w:history="1">
+          <w:hyperlink w:anchor="_Toc416209542" w:history="1">
             <w:r>
               <w:rPr>
                 <w:rStyle w:val="Hyperlink"/>
@@ -806,7 +806,7 @@
                 <w:noProof/>
                 <w:webHidden/>
               </w:rPr>
-              <w:instrText xml:space="preserve"> PAGEREF _Toc416199014 \h </w:instrText>
+              <w:instrText xml:space="preserve"> PAGEREF _Toc416209542 \h </w:instrText>
             </w:r>
             <w:r>
               <w:rPr>
@@ -848,7 +848,7 @@
               <w:noProof/>
             </w:rPr>
           </w:pPr>
-          <w:hyperlink w:anchor="_Toc416199015" w:history="1">
+          <w:hyperlink w:anchor="_Toc416209543" w:history="1">
             <w:r>
               <w:rPr>
                 <w:rStyle w:val="Hyperlink"/>
@@ -875,7 +875,7 @@
                 <w:noProof/>
                 <w:webHidden/>
               </w:rPr>
-              <w:instrText xml:space="preserve"> PAGEREF _Toc416199015 \h </w:instrText>
+              <w:instrText xml:space="preserve"> PAGEREF _Toc416209543 \h </w:instrText>
             </w:r>
             <w:r>
               <w:rPr>
@@ -917,7 +917,7 @@
               <w:noProof/>
             </w:rPr>
           </w:pPr>
-          <w:hyperlink w:anchor="_Toc416199016" w:history="1">
+          <w:hyperlink w:anchor="_Toc416209544" w:history="1">
             <w:r>
               <w:rPr>
                 <w:rStyle w:val="Hyperlink"/>
@@ -944,7 +944,7 @@
                 <w:noProof/>
                 <w:webHidden/>
               </w:rPr>
-              <w:instrText xml:space="preserve"> PAGEREF _Toc416199016 \h </w:instrText>
+              <w:instrText xml:space="preserve"> PAGEREF _Toc416209544 \h </w:instrText>
             </w:r>
             <w:r>
               <w:rPr>
@@ -986,7 +986,7 @@
               <w:noProof/>
             </w:rPr>
           </w:pPr>
-          <w:hyperlink w:anchor="_Toc416199017" w:history="1">
+          <w:hyperlink w:anchor="_Toc416209545" w:history="1">
             <w:r>
               <w:rPr>
                 <w:rStyle w:val="Hyperlink"/>
@@ -1013,7 +1013,7 @@
                 <w:noProof/>
                 <w:webHidden/>
               </w:rPr>
-              <w:instrText xml:space="preserve"> PAGEREF _Toc416199017 \h </w:instrText>
+              <w:instrText xml:space="preserve"> PAGEREF _Toc416209545 \h </w:instrText>
             </w:r>
             <w:r>
               <w:rPr>
@@ -1055,7 +1055,7 @@
               <w:noProof/>
             </w:rPr>
           </w:pPr>
-          <w:hyperlink w:anchor="_Toc416199018" w:history="1">
+          <w:hyperlink w:anchor="_Toc416209546" w:history="1">
             <w:r>
               <w:rPr>
                 <w:rStyle w:val="Hyperlink"/>
@@ -1082,7 +1082,7 @@
                 <w:noProof/>
                 <w:webHidden/>
               </w:rPr>
-              <w:instrText xml:space="preserve"> PAGEREF _Toc416199018 \h </w:instrText>
+              <w:instrText xml:space="preserve"> PAGEREF _Toc416209546 \h </w:instrText>
             </w:r>
             <w:r>
               <w:rPr>
@@ -1102,7 +1102,7 @@
                 <w:noProof/>
                 <w:webHidden/>
               </w:rPr>
-              <w:t>2</w:t>
+              <w:t>3</w:t>
             </w:r>
             <w:r>
               <w:rPr>
@@ -1124,13 +1124,13 @@
               <w:noProof/>
             </w:rPr>
           </w:pPr>
-          <w:hyperlink w:anchor="_Toc416199019" w:history="1">
+          <w:hyperlink w:anchor="_Toc416209547" w:history="1">
             <w:r>
               <w:rPr>
                 <w:rStyle w:val="Hyperlink"/>
                 <w:noProof/>
               </w:rPr>
-              <w:t>Functional Requirements</w:t>
+              <w:t>3 Functional Requirements</w:t>
             </w:r>
             <w:r>
               <w:rPr>
@@ -1151,7 +1151,7 @@
                 <w:noProof/>
                 <w:webHidden/>
               </w:rPr>
-              <w:instrText xml:space="preserve"> PAGEREF _Toc416199019 \h </w:instrText>
+              <w:instrText xml:space="preserve"> PAGEREF _Toc416209547 \h </w:instrText>
             </w:r>
             <w:r>
               <w:rPr>
@@ -1193,7 +1193,7 @@
               <w:noProof/>
             </w:rPr>
           </w:pPr>
-          <w:hyperlink w:anchor="_Toc416199020" w:history="1">
+          <w:hyperlink w:anchor="_Toc416209548" w:history="1">
             <w:r>
               <w:rPr>
                 <w:rStyle w:val="Hyperlink"/>
@@ -1220,7 +1220,7 @@
                 <w:noProof/>
                 <w:webHidden/>
               </w:rPr>
-              <w:instrText xml:space="preserve"> PAGEREF _Toc416199020 \h </w:instrText>
+              <w:instrText xml:space="preserve"> PAGEREF _Toc416209548 \h </w:instrText>
             </w:r>
             <w:r>
               <w:rPr>
@@ -1240,7 +1240,7 @@
                 <w:noProof/>
                 <w:webHidden/>
               </w:rPr>
-              <w:t>3</w:t>
+              <w:t>4</w:t>
             </w:r>
             <w:r>
               <w:rPr>
@@ -1419,7 +1419,7 @@
       <w:pPr>
         <w:pStyle w:val="Heading1"/>
       </w:pPr>
-      <w:bookmarkStart w:id="0" w:name="_Toc416199013"/>
+      <w:bookmarkStart w:id="0" w:name="_Toc416209541"/>
       <w:r>
         <w:lastRenderedPageBreak/>
         <w:t>1 Introduction</w:t>
@@ -1453,7 +1453,7 @@
       <w:pPr>
         <w:pStyle w:val="Heading2"/>
       </w:pPr>
-      <w:bookmarkStart w:id="1" w:name="_Toc416199014"/>
+      <w:bookmarkStart w:id="1" w:name="_Toc416209542"/>
       <w:r>
         <w:t>1.1</w:t>
       </w:r>
@@ -1474,7 +1474,7 @@
       <w:pPr>
         <w:pStyle w:val="Heading2"/>
       </w:pPr>
-      <w:bookmarkStart w:id="2" w:name="_Toc416199015"/>
+      <w:bookmarkStart w:id="2" w:name="_Toc416209543"/>
       <w:r>
         <w:t>1.2 Definitions</w:t>
       </w:r>
@@ -1498,7 +1498,7 @@
       <w:pPr>
         <w:pStyle w:val="Heading3"/>
       </w:pPr>
-      <w:bookmarkStart w:id="3" w:name="_Toc416199016"/>
+      <w:bookmarkStart w:id="3" w:name="_Toc416209544"/>
       <w:r>
         <w:t>Table 1.2.1</w:t>
       </w:r>
@@ -1518,23 +1518,28 @@
         <w:tc>
           <w:tcPr>
             <w:tcW w:w="1795" w:type="dxa"/>
-          </w:tcPr>
-          <w:p>
-            <w:r>
-              <w:t>Attention Chit</w:t>
+            <w:shd w:val="clear" w:color="auto" w:fill="BDD6EE" w:themeFill="accent1" w:themeFillTint="66"/>
+          </w:tcPr>
+          <w:p>
+            <w:pPr>
+              <w:jc w:val="center"/>
+            </w:pPr>
+            <w:r>
+              <w:t>Term</w:t>
             </w:r>
           </w:p>
         </w:tc>
         <w:tc>
           <w:tcPr>
             <w:tcW w:w="7555" w:type="dxa"/>
-          </w:tcPr>
-          <w:p>
-            <w:r>
-              <w:rPr>
-                <w:sz w:val="20"/>
-              </w:rPr>
-              <w:t>The combat chit which has the character symbol on one side and is blank on the other.</w:t>
+            <w:shd w:val="clear" w:color="auto" w:fill="BDD6EE" w:themeFill="accent1" w:themeFillTint="66"/>
+          </w:tcPr>
+          <w:p>
+            <w:pPr>
+              <w:jc w:val="center"/>
+            </w:pPr>
+            <w:r>
+              <w:t>Definition</w:t>
             </w:r>
           </w:p>
         </w:tc>
@@ -1545,8 +1550,11 @@
             <w:tcW w:w="1795" w:type="dxa"/>
           </w:tcPr>
           <w:p>
-            <w:r>
-              <w:t>Cave Clearing</w:t>
+            <w:pPr>
+              <w:jc w:val="center"/>
+            </w:pPr>
+            <w:r>
+              <w:t>Attention Chit</w:t>
             </w:r>
           </w:p>
         </w:tc>
@@ -1556,10 +1564,7 @@
           </w:tcPr>
           <w:p>
             <w:r>
-              <w:rPr>
-                <w:sz w:val="20"/>
-              </w:rPr>
-              <w:t>A clearing that is in a cave.</w:t>
+              <w:t>The combat chit which has the character symbol on one side and is blank on the other.</w:t>
             </w:r>
           </w:p>
         </w:tc>
@@ -1570,8 +1575,11 @@
             <w:tcW w:w="1795" w:type="dxa"/>
           </w:tcPr>
           <w:p>
-            <w:r>
-              <w:t>Caves Tile</w:t>
+            <w:pPr>
+              <w:jc w:val="center"/>
+            </w:pPr>
+            <w:r>
+              <w:t>Cave Clearing</w:t>
             </w:r>
           </w:p>
         </w:tc>
@@ -1581,16 +1589,7 @@
           </w:tcPr>
           <w:p>
             <w:r>
-              <w:rPr>
-                <w:sz w:val="20"/>
-              </w:rPr>
-              <w:t>Any tile with at least one cave on it, in which treasure sites can appear</w:t>
-            </w:r>
-            <w:r>
-              <w:rPr>
-                <w:sz w:val="20"/>
-              </w:rPr>
-              <w:t>.</w:t>
+              <w:t>A clearing that is in a cave.</w:t>
             </w:r>
           </w:p>
         </w:tc>
@@ -1601,6 +1600,37 @@
             <w:tcW w:w="1795" w:type="dxa"/>
           </w:tcPr>
           <w:p>
+            <w:pPr>
+              <w:jc w:val="center"/>
+            </w:pPr>
+            <w:r>
+              <w:t>Caves Tile</w:t>
+            </w:r>
+          </w:p>
+        </w:tc>
+        <w:tc>
+          <w:tcPr>
+            <w:tcW w:w="7555" w:type="dxa"/>
+          </w:tcPr>
+          <w:p>
+            <w:r>
+              <w:t>Any tile with at least one cave on it, in which treasure sites can appear</w:t>
+            </w:r>
+            <w:r>
+              <w:t>.</w:t>
+            </w:r>
+          </w:p>
+        </w:tc>
+      </w:tr>
+      <w:tr>
+        <w:tc>
+          <w:tcPr>
+            <w:tcW w:w="1795" w:type="dxa"/>
+          </w:tcPr>
+          <w:p>
+            <w:pPr>
+              <w:jc w:val="center"/>
+            </w:pPr>
             <w:r>
               <w:t>Character</w:t>
             </w:r>
@@ -1615,20 +1645,11 @@
               <w:tabs>
                 <w:tab w:val="left" w:pos="540"/>
               </w:tabs>
-              <w:rPr>
-                <w:sz w:val="20"/>
-              </w:rPr>
-            </w:pPr>
-            <w:r>
-              <w:rPr>
-                <w:sz w:val="20"/>
-              </w:rPr>
+            </w:pPr>
+            <w:r>
               <w:t>One of the 16 adventurer types that can be played by a player.  De</w:t>
             </w:r>
             <w:r>
-              <w:rPr>
-                <w:sz w:val="20"/>
-              </w:rPr>
               <w:t>scribed on the character cards.</w:t>
             </w:r>
           </w:p>
@@ -1640,6 +1661,9 @@
             <w:tcW w:w="1795" w:type="dxa"/>
           </w:tcPr>
           <w:p>
+            <w:pPr>
+              <w:jc w:val="center"/>
+            </w:pPr>
             <w:r>
               <w:t>Chit</w:t>
             </w:r>
@@ -1651,9 +1675,6 @@
           </w:tcPr>
           <w:p>
             <w:r>
-              <w:rPr>
-                <w:sz w:val="20"/>
-              </w:rPr>
               <w:t>The smallest square counters, including combat chits, sound chits, warning chits, site chits, Lost City and Lost Castle chits, Monster Roll, Day (Turn), weather chits, visitor chits, and number chits.</w:t>
             </w:r>
           </w:p>
@@ -1665,6 +1686,9 @@
             <w:tcW w:w="1795" w:type="dxa"/>
           </w:tcPr>
           <w:p>
+            <w:pPr>
+              <w:jc w:val="center"/>
+            </w:pPr>
             <w:r>
               <w:t>Counter</w:t>
             </w:r>
@@ -1676,15 +1700,9 @@
           </w:tcPr>
           <w:p>
             <w:r>
-              <w:rPr>
-                <w:sz w:val="20"/>
-              </w:rPr>
               <w:t>Any game piece other than the hex tiles, character cards, and chits</w:t>
             </w:r>
             <w:r>
-              <w:rPr>
-                <w:sz w:val="20"/>
-              </w:rPr>
               <w:t>.</w:t>
             </w:r>
           </w:p>
@@ -1696,6 +1714,9 @@
             <w:tcW w:w="1795" w:type="dxa"/>
           </w:tcPr>
           <w:p>
+            <w:pPr>
+              <w:jc w:val="center"/>
+            </w:pPr>
             <w:r>
               <w:t>Denizen</w:t>
             </w:r>
@@ -1707,9 +1728,6 @@
           </w:tcPr>
           <w:p>
             <w:r>
-              <w:rPr>
-                <w:sz w:val="20"/>
-              </w:rPr>
               <w:t>A monster or native of the Magic Realm.</w:t>
             </w:r>
           </w:p>
@@ -1721,6 +1739,9 @@
             <w:tcW w:w="1795" w:type="dxa"/>
           </w:tcPr>
           <w:p>
+            <w:pPr>
+              <w:jc w:val="center"/>
+            </w:pPr>
             <w:r>
               <w:t>Mountain Clearing</w:t>
             </w:r>
@@ -1735,20 +1756,11 @@
               <w:tabs>
                 <w:tab w:val="left" w:pos="540"/>
               </w:tabs>
-              <w:rPr>
-                <w:sz w:val="20"/>
-              </w:rPr>
-            </w:pPr>
-            <w:r>
-              <w:rPr>
-                <w:sz w:val="20"/>
-              </w:rPr>
+            </w:pPr>
+            <w:r>
               <w:t>A clearing that has ridges drawn around it on a mountain tile; not every clearing on a mounta</w:t>
             </w:r>
             <w:r>
-              <w:rPr>
-                <w:sz w:val="20"/>
-              </w:rPr>
               <w:t>in tile is a mountain clearing.</w:t>
             </w:r>
           </w:p>
@@ -1760,6 +1772,9 @@
             <w:tcW w:w="1795" w:type="dxa"/>
           </w:tcPr>
           <w:p>
+            <w:pPr>
+              <w:jc w:val="center"/>
+            </w:pPr>
             <w:r>
               <w:t>Mountain Tile</w:t>
             </w:r>
@@ -1774,20 +1789,11 @@
               <w:tabs>
                 <w:tab w:val="left" w:pos="540"/>
               </w:tabs>
-              <w:rPr>
-                <w:sz w:val="20"/>
-              </w:rPr>
-            </w:pPr>
-            <w:r>
-              <w:rPr>
-                <w:sz w:val="20"/>
-              </w:rPr>
+            </w:pPr>
+            <w:r>
               <w:t>A tile with at least one mountain clearing in which treasure sites can appear.  Also includes the Deep Woods tile (even though there are no mountains in it) to round out the 5 Mountain tiles, along with the 5 Cave tiles, in w</w:t>
             </w:r>
             <w:r>
-              <w:rPr>
-                <w:sz w:val="20"/>
-              </w:rPr>
               <w:t>hich treasure sites can appear.</w:t>
             </w:r>
           </w:p>
@@ -1799,6 +1805,9 @@
             <w:tcW w:w="1795" w:type="dxa"/>
           </w:tcPr>
           <w:p>
+            <w:pPr>
+              <w:jc w:val="center"/>
+            </w:pPr>
             <w:r>
               <w:t>Player</w:t>
             </w:r>
@@ -1813,20 +1822,11 @@
               <w:tabs>
                 <w:tab w:val="left" w:pos="540"/>
               </w:tabs>
-              <w:rPr>
-                <w:sz w:val="20"/>
-              </w:rPr>
-            </w:pPr>
-            <w:r>
-              <w:rPr>
-                <w:sz w:val="20"/>
-              </w:rPr>
+            </w:pPr>
+            <w:r>
               <w:t>A person who plays one of the characters.  A distinction between the character and th</w:t>
             </w:r>
             <w:r>
-              <w:rPr>
-                <w:sz w:val="20"/>
-              </w:rPr>
               <w:t>e player is made in some rules.</w:t>
             </w:r>
           </w:p>
@@ -1838,6 +1838,9 @@
             <w:tcW w:w="1795" w:type="dxa"/>
           </w:tcPr>
           <w:p>
+            <w:pPr>
+              <w:jc w:val="center"/>
+            </w:pPr>
             <w:r>
               <w:t>Tiles</w:t>
             </w:r>
@@ -1852,39 +1855,20 @@
               <w:tabs>
                 <w:tab w:val="left" w:pos="540"/>
               </w:tabs>
-              <w:rPr>
-                <w:sz w:val="20"/>
-              </w:rPr>
-            </w:pPr>
-            <w:r>
-              <w:rPr>
-                <w:sz w:val="20"/>
-              </w:rPr>
-              <w:t xml:space="preserve">The hexagonal Map Tiles (or “hex tiles”) show the terrain of the </w:t>
-            </w:r>
-            <w:r>
-              <w:rPr>
-                <w:sz w:val="20"/>
-              </w:rPr>
-              <w:t>Magic Realm.</w:t>
+            </w:pPr>
+            <w:r>
+              <w:t>The hexagonal Map Tiles (or “hex tiles”) show the terrain of the Magic Realm.</w:t>
             </w:r>
             <w:r>
               <w:rPr>
                 <w:i/>
-                <w:sz w:val="20"/>
               </w:rPr>
               <w:t xml:space="preserve"> </w:t>
             </w:r>
             <w:r>
-              <w:rPr>
-                <w:sz w:val="20"/>
-              </w:rPr>
               <w:t>The green side of each tile is the front or “normal” side</w:t>
             </w:r>
             <w:r>
-              <w:rPr>
-                <w:sz w:val="20"/>
-              </w:rPr>
               <w:t xml:space="preserve">. </w:t>
             </w:r>
           </w:p>
@@ -1896,6 +1880,9 @@
             <w:tcW w:w="1795" w:type="dxa"/>
           </w:tcPr>
           <w:p>
+            <w:pPr>
+              <w:jc w:val="center"/>
+            </w:pPr>
             <w:r>
               <w:t>Wood Clearing</w:t>
             </w:r>
@@ -1907,15 +1894,9 @@
           </w:tcPr>
           <w:p>
             <w:r>
-              <w:rPr>
-                <w:sz w:val="20"/>
-              </w:rPr>
               <w:t>Any clearing that is not a cave or mountain clearing.</w:t>
             </w:r>
             <w:r>
-              <w:rPr>
-                <w:sz w:val="20"/>
-              </w:rPr>
               <w:br w:type="page"/>
             </w:r>
           </w:p>
@@ -1927,7 +1908,7 @@
       <w:pPr>
         <w:pStyle w:val="Heading1"/>
       </w:pPr>
-      <w:bookmarkStart w:id="4" w:name="_Toc416199017"/>
+      <w:bookmarkStart w:id="4" w:name="_Toc416209545"/>
       <w:r>
         <w:t>2</w:t>
       </w:r>
@@ -1977,12 +1958,14 @@
         <w:t xml:space="preserve">The game rules presented are reflected to what has been implemented in our iteration. </w:t>
       </w:r>
     </w:p>
+    <w:p/>
     <w:p>
       <w:pPr>
         <w:pStyle w:val="Heading3"/>
       </w:pPr>
-      <w:bookmarkStart w:id="5" w:name="_Toc416199018"/>
-      <w:r>
+      <w:bookmarkStart w:id="5" w:name="_Toc416209546"/>
+      <w:r>
+        <w:lastRenderedPageBreak/>
         <w:t>Table 2.1</w:t>
       </w:r>
       <w:bookmarkEnd w:id="5"/>
@@ -2001,8 +1984,12 @@
         <w:tc>
           <w:tcPr>
             <w:tcW w:w="1435" w:type="dxa"/>
-          </w:tcPr>
-          <w:p>
+            <w:shd w:val="clear" w:color="auto" w:fill="BDD6EE" w:themeFill="accent1" w:themeFillTint="66"/>
+          </w:tcPr>
+          <w:p>
+            <w:pPr>
+              <w:jc w:val="center"/>
+            </w:pPr>
             <w:r>
               <w:t>Game Rule ID</w:t>
             </w:r>
@@ -2011,8 +1998,12 @@
         <w:tc>
           <w:tcPr>
             <w:tcW w:w="7915" w:type="dxa"/>
-          </w:tcPr>
-          <w:p>
+            <w:shd w:val="clear" w:color="auto" w:fill="BDD6EE" w:themeFill="accent1" w:themeFillTint="66"/>
+          </w:tcPr>
+          <w:p>
+            <w:pPr>
+              <w:jc w:val="center"/>
+            </w:pPr>
             <w:r>
               <w:t>Description</w:t>
             </w:r>
@@ -2025,6 +2016,9 @@
             <w:tcW w:w="1435" w:type="dxa"/>
           </w:tcPr>
           <w:p>
+            <w:pPr>
+              <w:jc w:val="center"/>
+            </w:pPr>
             <w:r>
               <w:t>GR-01</w:t>
             </w:r>
@@ -2050,6 +2044,9 @@
             <w:tcW w:w="1435" w:type="dxa"/>
           </w:tcPr>
           <w:p>
+            <w:pPr>
+              <w:jc w:val="center"/>
+            </w:pPr>
             <w:r>
               <w:t>GR-02</w:t>
             </w:r>
@@ -2075,6 +2072,9 @@
             <w:tcW w:w="1435" w:type="dxa"/>
           </w:tcPr>
           <w:p>
+            <w:pPr>
+              <w:jc w:val="center"/>
+            </w:pPr>
             <w:r>
               <w:t>GR-03</w:t>
             </w:r>
@@ -2100,8 +2100,10 @@
             <w:tcW w:w="1435" w:type="dxa"/>
           </w:tcPr>
           <w:p>
-            <w:r>
-              <w:lastRenderedPageBreak/>
+            <w:pPr>
+              <w:jc w:val="center"/>
+            </w:pPr>
+            <w:r>
               <w:t>GR-03</w:t>
             </w:r>
           </w:p>
@@ -2154,6 +2156,9 @@
             <w:tcW w:w="1435" w:type="dxa"/>
           </w:tcPr>
           <w:p>
+            <w:pPr>
+              <w:jc w:val="center"/>
+            </w:pPr>
             <w:r>
               <w:t>GR-04</w:t>
             </w:r>
@@ -2212,6 +2217,9 @@
             <w:tcW w:w="1435" w:type="dxa"/>
           </w:tcPr>
           <w:p>
+            <w:pPr>
+              <w:jc w:val="center"/>
+            </w:pPr>
             <w:r>
               <w:t>GR-05</w:t>
             </w:r>
@@ -2250,6 +2258,9 @@
             <w:tcW w:w="1435" w:type="dxa"/>
           </w:tcPr>
           <w:p>
+            <w:pPr>
+              <w:jc w:val="center"/>
+            </w:pPr>
             <w:r>
               <w:t>GR-06</w:t>
             </w:r>
@@ -2275,6 +2286,9 @@
             <w:tcW w:w="1435" w:type="dxa"/>
           </w:tcPr>
           <w:p>
+            <w:pPr>
+              <w:jc w:val="center"/>
+            </w:pPr>
             <w:r>
               <w:t>GR-07</w:t>
             </w:r>
@@ -2300,6 +2314,9 @@
             <w:tcW w:w="1435" w:type="dxa"/>
           </w:tcPr>
           <w:p>
+            <w:pPr>
+              <w:jc w:val="center"/>
+            </w:pPr>
             <w:r>
               <w:t>GR-08</w:t>
             </w:r>
@@ -2330,6 +2347,9 @@
             <w:tcW w:w="1435" w:type="dxa"/>
           </w:tcPr>
           <w:p>
+            <w:pPr>
+              <w:jc w:val="center"/>
+            </w:pPr>
             <w:r>
               <w:t>GR-09</w:t>
             </w:r>
@@ -2367,6 +2387,9 @@
             <w:tcW w:w="1435" w:type="dxa"/>
           </w:tcPr>
           <w:p>
+            <w:pPr>
+              <w:jc w:val="center"/>
+            </w:pPr>
             <w:r>
               <w:t>GR-10</w:t>
             </w:r>
@@ -2382,6 +2405,12 @@
                 <w:sz w:val="20"/>
               </w:rPr>
             </w:pPr>
+            <w:r>
+              <w:rPr>
+                <w:sz w:val="20"/>
+              </w:rPr>
+              <w:t>Each character gets one turn per game day.  He plays the game by doing activities when he takes his turn. </w:t>
+            </w:r>
           </w:p>
         </w:tc>
       </w:tr>
@@ -2391,6 +2420,9 @@
             <w:tcW w:w="1435" w:type="dxa"/>
           </w:tcPr>
           <w:p>
+            <w:pPr>
+              <w:jc w:val="center"/>
+            </w:pPr>
             <w:r>
               <w:t>GR-11</w:t>
             </w:r>
@@ -2406,80 +2438,18 @@
                 <w:sz w:val="20"/>
               </w:rPr>
             </w:pPr>
-          </w:p>
-        </w:tc>
-      </w:tr>
-      <w:tr>
-        <w:tc>
-          <w:tcPr>
-            <w:tcW w:w="1435" w:type="dxa"/>
-          </w:tcPr>
-          <w:p>
-            <w:r>
-              <w:t>GR-12</w:t>
-            </w:r>
-          </w:p>
-        </w:tc>
-        <w:tc>
-          <w:tcPr>
-            <w:tcW w:w="7915" w:type="dxa"/>
-          </w:tcPr>
-          <w:p>
-            <w:pPr>
+            <w:r>
               <w:rPr>
                 <w:sz w:val="20"/>
               </w:rPr>
-            </w:pPr>
-          </w:p>
-        </w:tc>
-      </w:tr>
-      <w:tr>
-        <w:tc>
-          <w:tcPr>
-            <w:tcW w:w="1435" w:type="dxa"/>
-          </w:tcPr>
-          <w:p>
-            <w:r>
-              <w:t>GR-13</w:t>
-            </w:r>
-          </w:p>
-        </w:tc>
-        <w:tc>
-          <w:tcPr>
-            <w:tcW w:w="7915" w:type="dxa"/>
-          </w:tcPr>
-          <w:p>
-            <w:pPr>
+              <w:t>A character, hired leader, or controlled monster uses the Hide activity to try to hide. To record a Hide activity</w:t>
+            </w:r>
+            <w:r>
               <w:rPr>
                 <w:sz w:val="20"/>
               </w:rPr>
-            </w:pPr>
-          </w:p>
-        </w:tc>
-      </w:tr>
-      <w:tr>
-        <w:tc>
-          <w:tcPr>
-            <w:tcW w:w="1435" w:type="dxa"/>
-          </w:tcPr>
-          <w:p>
-            <w:r>
-              <w:t>GR-14</w:t>
-            </w:r>
-            <w:bookmarkStart w:id="6" w:name="_GoBack"/>
-            <w:bookmarkEnd w:id="6"/>
-          </w:p>
-        </w:tc>
-        <w:tc>
-          <w:tcPr>
-            <w:tcW w:w="7915" w:type="dxa"/>
-          </w:tcPr>
-          <w:p>
-            <w:pPr>
-              <w:rPr>
-                <w:sz w:val="20"/>
-              </w:rPr>
-            </w:pPr>
+              <w:t xml:space="preserve">. </w:t>
+            </w:r>
           </w:p>
         </w:tc>
       </w:tr>
@@ -2489,18 +2459,585 @@
       <w:pPr>
         <w:pStyle w:val="Heading1"/>
       </w:pPr>
-      <w:bookmarkStart w:id="7" w:name="_Toc416199019"/>
-      <w:r>
-        <w:t>Functional Requirements</w:t>
-      </w:r>
-      <w:bookmarkEnd w:id="7"/>
+      <w:bookmarkStart w:id="6" w:name="_Toc416209547"/>
+      <w:r>
+        <w:t xml:space="preserve">3 </w:t>
+      </w:r>
+      <w:r>
+        <w:t>Requirements</w:t>
+      </w:r>
+      <w:bookmarkEnd w:id="6"/>
     </w:p>
+    <w:p>
+      <w:r>
+        <w:t>In this section, you will find all the features that were implemented in our version of Magic Realm. Each requirement contains its own unique ID</w:t>
+      </w:r>
+      <w:r>
+        <w:t xml:space="preserve">, requirement description and where in the game rules it may be traced back to. </w:t>
+      </w:r>
+      <w:r>
+        <w:t>There is also an assumption’s table, which clearly indicates all the assumptions that we made for all our functional requirements.</w:t>
+      </w:r>
+    </w:p>
+    <w:p>
+      <w:pPr>
+        <w:pStyle w:val="Heading2"/>
+      </w:pPr>
+      <w:r>
+        <w:t>3.1 Assumptions</w:t>
+      </w:r>
+    </w:p>
+    <w:tbl>
+      <w:tblPr>
+        <w:tblStyle w:val="TableGrid"/>
+        <w:tblW w:w="0" w:type="auto"/>
+        <w:tblLook w:val="04A0" w:firstRow="1" w:lastRow="0" w:firstColumn="1" w:lastColumn="0" w:noHBand="0" w:noVBand="1"/>
+      </w:tblPr>
+      <w:tblGrid>
+        <w:gridCol w:w="1705"/>
+        <w:gridCol w:w="4528"/>
+        <w:gridCol w:w="3117"/>
+      </w:tblGrid>
+      <w:tr>
+        <w:tc>
+          <w:tcPr>
+            <w:tcW w:w="1705" w:type="dxa"/>
+            <w:shd w:val="clear" w:color="auto" w:fill="BDD6EE" w:themeFill="accent1" w:themeFillTint="66"/>
+          </w:tcPr>
+          <w:p>
+            <w:pPr>
+              <w:jc w:val="center"/>
+            </w:pPr>
+            <w:r>
+              <w:t>Assumption ID</w:t>
+            </w:r>
+          </w:p>
+        </w:tc>
+        <w:tc>
+          <w:tcPr>
+            <w:tcW w:w="4528" w:type="dxa"/>
+            <w:shd w:val="clear" w:color="auto" w:fill="BDD6EE" w:themeFill="accent1" w:themeFillTint="66"/>
+          </w:tcPr>
+          <w:p>
+            <w:pPr>
+              <w:jc w:val="center"/>
+            </w:pPr>
+            <w:r>
+              <w:t>Assumption Description</w:t>
+            </w:r>
+          </w:p>
+        </w:tc>
+        <w:tc>
+          <w:tcPr>
+            <w:tcW w:w="3117" w:type="dxa"/>
+            <w:shd w:val="clear" w:color="auto" w:fill="BDD6EE" w:themeFill="accent1" w:themeFillTint="66"/>
+          </w:tcPr>
+          <w:p>
+            <w:pPr>
+              <w:jc w:val="center"/>
+            </w:pPr>
+            <w:r>
+              <w:t>Justification</w:t>
+            </w:r>
+          </w:p>
+        </w:tc>
+      </w:tr>
+      <w:tr>
+        <w:tc>
+          <w:tcPr>
+            <w:tcW w:w="1705" w:type="dxa"/>
+          </w:tcPr>
+          <w:p>
+            <w:pPr>
+              <w:jc w:val="center"/>
+            </w:pPr>
+            <w:r>
+              <w:t>A-01</w:t>
+            </w:r>
+          </w:p>
+        </w:tc>
+        <w:tc>
+          <w:tcPr>
+            <w:tcW w:w="4528" w:type="dxa"/>
+          </w:tcPr>
+          <w:p>
+            <w:r>
+              <w:t>The first player to start the game gets first pick on which character they would like to play</w:t>
+            </w:r>
+          </w:p>
+        </w:tc>
+        <w:tc>
+          <w:tcPr>
+            <w:tcW w:w="3117" w:type="dxa"/>
+          </w:tcPr>
+          <w:p>
+            <w:r>
+              <w:t>No two players can have the same character</w:t>
+            </w:r>
+          </w:p>
+        </w:tc>
+      </w:tr>
+      <w:tr>
+        <w:tc>
+          <w:tcPr>
+            <w:tcW w:w="1705" w:type="dxa"/>
+          </w:tcPr>
+          <w:p>
+            <w:pPr>
+              <w:jc w:val="center"/>
+            </w:pPr>
+            <w:r>
+              <w:t>A-02</w:t>
+            </w:r>
+          </w:p>
+        </w:tc>
+        <w:tc>
+          <w:tcPr>
+            <w:tcW w:w="4528" w:type="dxa"/>
+          </w:tcPr>
+          <w:p>
+            <w:r>
+              <w:t>Some characters can pick any dwelling to start from</w:t>
+            </w:r>
+            <w:bookmarkStart w:id="7" w:name="_GoBack"/>
+            <w:bookmarkEnd w:id="7"/>
+          </w:p>
+        </w:tc>
+        <w:tc>
+          <w:tcPr>
+            <w:tcW w:w="3117" w:type="dxa"/>
+          </w:tcPr>
+          <w:p/>
+        </w:tc>
+      </w:tr>
+      <w:tr>
+        <w:tc>
+          <w:tcPr>
+            <w:tcW w:w="1705" w:type="dxa"/>
+          </w:tcPr>
+          <w:p>
+            <w:pPr>
+              <w:jc w:val="center"/>
+            </w:pPr>
+            <w:r>
+              <w:t>A-03</w:t>
+            </w:r>
+          </w:p>
+        </w:tc>
+        <w:tc>
+          <w:tcPr>
+            <w:tcW w:w="4528" w:type="dxa"/>
+          </w:tcPr>
+          <w:p/>
+        </w:tc>
+        <w:tc>
+          <w:tcPr>
+            <w:tcW w:w="3117" w:type="dxa"/>
+          </w:tcPr>
+          <w:p/>
+        </w:tc>
+      </w:tr>
+      <w:tr>
+        <w:tc>
+          <w:tcPr>
+            <w:tcW w:w="1705" w:type="dxa"/>
+          </w:tcPr>
+          <w:p>
+            <w:pPr>
+              <w:jc w:val="center"/>
+            </w:pPr>
+          </w:p>
+        </w:tc>
+        <w:tc>
+          <w:tcPr>
+            <w:tcW w:w="4528" w:type="dxa"/>
+          </w:tcPr>
+          <w:p/>
+        </w:tc>
+        <w:tc>
+          <w:tcPr>
+            <w:tcW w:w="3117" w:type="dxa"/>
+          </w:tcPr>
+          <w:p/>
+        </w:tc>
+      </w:tr>
+      <w:tr>
+        <w:tc>
+          <w:tcPr>
+            <w:tcW w:w="1705" w:type="dxa"/>
+          </w:tcPr>
+          <w:p>
+            <w:pPr>
+              <w:jc w:val="center"/>
+            </w:pPr>
+          </w:p>
+        </w:tc>
+        <w:tc>
+          <w:tcPr>
+            <w:tcW w:w="4528" w:type="dxa"/>
+          </w:tcPr>
+          <w:p/>
+        </w:tc>
+        <w:tc>
+          <w:tcPr>
+            <w:tcW w:w="3117" w:type="dxa"/>
+          </w:tcPr>
+          <w:p/>
+        </w:tc>
+      </w:tr>
+      <w:tr>
+        <w:tc>
+          <w:tcPr>
+            <w:tcW w:w="1705" w:type="dxa"/>
+          </w:tcPr>
+          <w:p>
+            <w:pPr>
+              <w:jc w:val="center"/>
+            </w:pPr>
+          </w:p>
+        </w:tc>
+        <w:tc>
+          <w:tcPr>
+            <w:tcW w:w="4528" w:type="dxa"/>
+          </w:tcPr>
+          <w:p/>
+        </w:tc>
+        <w:tc>
+          <w:tcPr>
+            <w:tcW w:w="3117" w:type="dxa"/>
+          </w:tcPr>
+          <w:p/>
+        </w:tc>
+      </w:tr>
+    </w:tbl>
     <w:p/>
     <w:p>
+      <w:r>
+        <w:rPr>
+          <w:rStyle w:val="Heading2Char"/>
+        </w:rPr>
+        <w:t>3.2 Functional Requirements</w:t>
+      </w:r>
+      <w:r>
+        <w:t xml:space="preserve"> </w:t>
+      </w:r>
+    </w:p>
+    <w:p>
+      <w:r>
+        <w:t xml:space="preserve">Functional requirements define what behaviour and functionality that is implemented in our software. […] </w:t>
+      </w:r>
+      <w:r>
+        <w:br/>
+      </w:r>
+      <w:r>
+        <w:rPr>
+          <w:rStyle w:val="Heading3Char"/>
+        </w:rPr>
+        <w:t>Table 3.1</w:t>
+      </w:r>
+    </w:p>
+    <w:tbl>
+      <w:tblPr>
+        <w:tblStyle w:val="TableGrid"/>
+        <w:tblW w:w="0" w:type="auto"/>
+        <w:tblLook w:val="04A0" w:firstRow="1" w:lastRow="0" w:firstColumn="1" w:lastColumn="0" w:noHBand="0" w:noVBand="1"/>
+      </w:tblPr>
+      <w:tblGrid>
+        <w:gridCol w:w="1705"/>
+        <w:gridCol w:w="4528"/>
+        <w:gridCol w:w="3117"/>
+      </w:tblGrid>
+      <w:tr>
+        <w:tc>
+          <w:tcPr>
+            <w:tcW w:w="1705" w:type="dxa"/>
+            <w:shd w:val="clear" w:color="auto" w:fill="BDD6EE" w:themeFill="accent1" w:themeFillTint="66"/>
+          </w:tcPr>
+          <w:p>
+            <w:pPr>
+              <w:jc w:val="center"/>
+            </w:pPr>
+            <w:r>
+              <w:t>Functional Requirement ID</w:t>
+            </w:r>
+          </w:p>
+        </w:tc>
+        <w:tc>
+          <w:tcPr>
+            <w:tcW w:w="4528" w:type="dxa"/>
+            <w:shd w:val="clear" w:color="auto" w:fill="BDD6EE" w:themeFill="accent1" w:themeFillTint="66"/>
+          </w:tcPr>
+          <w:p>
+            <w:pPr>
+              <w:jc w:val="center"/>
+            </w:pPr>
+            <w:r>
+              <w:t>Functional Requirement</w:t>
+            </w:r>
+          </w:p>
+        </w:tc>
+        <w:tc>
+          <w:tcPr>
+            <w:tcW w:w="3117" w:type="dxa"/>
+            <w:shd w:val="clear" w:color="auto" w:fill="BDD6EE" w:themeFill="accent1" w:themeFillTint="66"/>
+          </w:tcPr>
+          <w:p>
+            <w:pPr>
+              <w:jc w:val="center"/>
+            </w:pPr>
+            <w:r>
+              <w:t>Traceability</w:t>
+            </w:r>
+          </w:p>
+        </w:tc>
+      </w:tr>
+      <w:tr>
+        <w:tc>
+          <w:tcPr>
+            <w:tcW w:w="1705" w:type="dxa"/>
+          </w:tcPr>
+          <w:p>
+            <w:pPr>
+              <w:jc w:val="center"/>
+            </w:pPr>
+            <w:r>
+              <w:t>FR-01</w:t>
+            </w:r>
+          </w:p>
+        </w:tc>
+        <w:tc>
+          <w:tcPr>
+            <w:tcW w:w="4528" w:type="dxa"/>
+          </w:tcPr>
+          <w:p/>
+        </w:tc>
+        <w:tc>
+          <w:tcPr>
+            <w:tcW w:w="3117" w:type="dxa"/>
+          </w:tcPr>
+          <w:p/>
+        </w:tc>
+      </w:tr>
+      <w:tr>
+        <w:tc>
+          <w:tcPr>
+            <w:tcW w:w="1705" w:type="dxa"/>
+          </w:tcPr>
+          <w:p>
+            <w:pPr>
+              <w:jc w:val="center"/>
+            </w:pPr>
+            <w:r>
+              <w:t>FR-0</w:t>
+            </w:r>
+            <w:r>
+              <w:t>2</w:t>
+            </w:r>
+          </w:p>
+        </w:tc>
+        <w:tc>
+          <w:tcPr>
+            <w:tcW w:w="4528" w:type="dxa"/>
+          </w:tcPr>
+          <w:p>
+            <w:r>
+              <w:t xml:space="preserve">Players </w:t>
+            </w:r>
+            <w:r>
+              <w:t>choose one character from a list of characters</w:t>
+            </w:r>
+          </w:p>
+        </w:tc>
+        <w:tc>
+          <w:tcPr>
+            <w:tcW w:w="3117" w:type="dxa"/>
+          </w:tcPr>
+          <w:p>
+            <w:r>
+              <w:t>GR-</w:t>
+            </w:r>
+            <w:r>
+              <w:t>01</w:t>
+            </w:r>
+          </w:p>
+        </w:tc>
+      </w:tr>
+      <w:tr>
+        <w:tc>
+          <w:tcPr>
+            <w:tcW w:w="1705" w:type="dxa"/>
+          </w:tcPr>
+          <w:p>
+            <w:pPr>
+              <w:jc w:val="center"/>
+            </w:pPr>
+            <w:r>
+              <w:t>FR-0</w:t>
+            </w:r>
+            <w:r>
+              <w:t>3</w:t>
+            </w:r>
+          </w:p>
+        </w:tc>
+        <w:tc>
+          <w:tcPr>
+            <w:tcW w:w="4528" w:type="dxa"/>
+          </w:tcPr>
+          <w:p>
+            <w:r>
+              <w:t>Player can choose (depending on the character) which dwelling they would like to start at</w:t>
+            </w:r>
+          </w:p>
+        </w:tc>
+        <w:tc>
+          <w:tcPr>
+            <w:tcW w:w="3117" w:type="dxa"/>
+          </w:tcPr>
+          <w:p/>
+        </w:tc>
+      </w:tr>
+      <w:tr>
+        <w:tc>
+          <w:tcPr>
+            <w:tcW w:w="1705" w:type="dxa"/>
+          </w:tcPr>
+          <w:p>
+            <w:pPr>
+              <w:jc w:val="center"/>
+            </w:pPr>
+            <w:r>
+              <w:t>FR-04</w:t>
+            </w:r>
+          </w:p>
+        </w:tc>
+        <w:tc>
+          <w:tcPr>
+            <w:tcW w:w="4528" w:type="dxa"/>
+          </w:tcPr>
+          <w:p/>
+        </w:tc>
+        <w:tc>
+          <w:tcPr>
+            <w:tcW w:w="3117" w:type="dxa"/>
+          </w:tcPr>
+          <w:p/>
+        </w:tc>
+      </w:tr>
+      <w:tr>
+        <w:tc>
+          <w:tcPr>
+            <w:tcW w:w="1705" w:type="dxa"/>
+          </w:tcPr>
+          <w:p>
+            <w:pPr>
+              <w:jc w:val="center"/>
+            </w:pPr>
+            <w:r>
+              <w:t>FR-05</w:t>
+            </w:r>
+          </w:p>
+        </w:tc>
+        <w:tc>
+          <w:tcPr>
+            <w:tcW w:w="4528" w:type="dxa"/>
+          </w:tcPr>
+          <w:p/>
+        </w:tc>
+        <w:tc>
+          <w:tcPr>
+            <w:tcW w:w="3117" w:type="dxa"/>
+          </w:tcPr>
+          <w:p/>
+        </w:tc>
+      </w:tr>
+      <w:tr>
+        <w:tc>
+          <w:tcPr>
+            <w:tcW w:w="1705" w:type="dxa"/>
+          </w:tcPr>
+          <w:p>
+            <w:pPr>
+              <w:jc w:val="center"/>
+            </w:pPr>
+            <w:r>
+              <w:t>FR-06</w:t>
+            </w:r>
+          </w:p>
+        </w:tc>
+        <w:tc>
+          <w:tcPr>
+            <w:tcW w:w="4528" w:type="dxa"/>
+          </w:tcPr>
+          <w:p/>
+        </w:tc>
+        <w:tc>
+          <w:tcPr>
+            <w:tcW w:w="3117" w:type="dxa"/>
+          </w:tcPr>
+          <w:p/>
+        </w:tc>
+      </w:tr>
+      <w:tr>
+        <w:tc>
+          <w:tcPr>
+            <w:tcW w:w="1705" w:type="dxa"/>
+          </w:tcPr>
+          <w:p>
+            <w:pPr>
+              <w:jc w:val="center"/>
+            </w:pPr>
+            <w:r>
+              <w:t>FR-07</w:t>
+            </w:r>
+          </w:p>
+        </w:tc>
+        <w:tc>
+          <w:tcPr>
+            <w:tcW w:w="4528" w:type="dxa"/>
+          </w:tcPr>
+          <w:p/>
+        </w:tc>
+        <w:tc>
+          <w:tcPr>
+            <w:tcW w:w="3117" w:type="dxa"/>
+          </w:tcPr>
+          <w:p/>
+        </w:tc>
+      </w:tr>
+      <w:tr>
+        <w:tc>
+          <w:tcPr>
+            <w:tcW w:w="1705" w:type="dxa"/>
+          </w:tcPr>
+          <w:p>
+            <w:pPr>
+              <w:jc w:val="center"/>
+            </w:pPr>
+            <w:r>
+              <w:t>FR-08</w:t>
+            </w:r>
+          </w:p>
+        </w:tc>
+        <w:tc>
+          <w:tcPr>
+            <w:tcW w:w="4528" w:type="dxa"/>
+          </w:tcPr>
+          <w:p/>
+        </w:tc>
+        <w:tc>
+          <w:tcPr>
+            <w:tcW w:w="3117" w:type="dxa"/>
+          </w:tcPr>
+          <w:p/>
+        </w:tc>
+      </w:tr>
+    </w:tbl>
+    <w:p/>
+    <w:p>
       <w:pPr>
         <w:pStyle w:val="Heading1"/>
       </w:pPr>
-      <w:bookmarkStart w:id="8" w:name="_Toc416199020"/>
+      <w:bookmarkStart w:id="8" w:name="_Toc416209548"/>
       <w:r>
         <w:t>Use Cases</w:t>
       </w:r>
@@ -2555,7 +3092,6 @@
     </w:p>
     <w:p>
       <w:r>
-        <w:lastRenderedPageBreak/>
         <w:t>Traceability of UCs to UC diagram</w:t>
       </w:r>
     </w:p>
@@ -3905,7 +4441,7 @@
   <w:rsids>
     <w:rsidRoot w:val="00146B17"/>
     <w:rsid w:val="00146B17"/>
-    <w:rsid w:val="00E607E3"/>
+    <w:rsid w:val="005E16D8"/>
   </w:rsids>
   <m:mathPr>
     <m:mathFont m:val="Cambria Math"/>
@@ -4652,7 +5188,7 @@
 </file>
 
 <file path=customXml/itemProps2.xml><?xml version="1.0" encoding="utf-8"?>
-<ds:datastoreItem xmlns:ds="http://schemas.openxmlformats.org/officeDocument/2006/customXml" ds:itemID="{37D687E7-F40D-477B-876F-2F761E44ACD3}">
+<ds:datastoreItem xmlns:ds="http://schemas.openxmlformats.org/officeDocument/2006/customXml" ds:itemID="{A8155D35-FF78-4E54-ABD1-E567BC625C73}">
   <ds:schemaRefs>
     <ds:schemaRef ds:uri="http://schemas.openxmlformats.org/officeDocument/2006/bibliography"/>
   </ds:schemaRefs>

</xml_diff>

<commit_message>
Fixing some doc stuff
Git is like blackmagic
</commit_message>
<xml_diff>
--- a/Team17Iteration2/docTeam17.docx
+++ b/Team17Iteration2/docTeam17.docx
@@ -2564,6 +2564,9 @@
             <w:r>
               <w:t>The first player to start the game gets first pick on which character they would like to play</w:t>
             </w:r>
+            <w:r>
+              <w:t>.</w:t>
+            </w:r>
           </w:p>
         </w:tc>
         <w:tc>
@@ -2573,6 +2576,9 @@
           <w:p>
             <w:r>
               <w:t>No two players can have the same character</w:t>
+            </w:r>
+            <w:r>
+              <w:t>.</w:t>
             </w:r>
           </w:p>
         </w:tc>
@@ -2599,77 +2605,112 @@
             <w:r>
               <w:t>Some characters can pick any dwelling to start from</w:t>
             </w:r>
+            <w:r>
+              <w:t>.</w:t>
+            </w:r>
+          </w:p>
+        </w:tc>
+        <w:tc>
+          <w:tcPr>
+            <w:tcW w:w="3117" w:type="dxa"/>
+          </w:tcPr>
+          <w:p/>
+        </w:tc>
+      </w:tr>
+      <w:tr>
+        <w:tc>
+          <w:tcPr>
+            <w:tcW w:w="1705" w:type="dxa"/>
+          </w:tcPr>
+          <w:p>
+            <w:pPr>
+              <w:jc w:val="center"/>
+            </w:pPr>
+            <w:r>
+              <w:t>A-03</w:t>
+            </w:r>
+          </w:p>
+        </w:tc>
+        <w:tc>
+          <w:tcPr>
+            <w:tcW w:w="4528" w:type="dxa"/>
+          </w:tcPr>
+          <w:p>
+            <w:r>
+              <w:t>Any player can exit at any point, and the game may still continue</w:t>
+            </w:r>
+            <w:r>
+              <w:t>.</w:t>
+            </w:r>
+          </w:p>
+        </w:tc>
+        <w:tc>
+          <w:tcPr>
+            <w:tcW w:w="3117" w:type="dxa"/>
+          </w:tcPr>
+          <w:p>
+            <w:r>
+              <w:t xml:space="preserve">The server will continue running even after the host closes the game </w:t>
+            </w:r>
+            <w:r>
+              <w:t>.</w:t>
+            </w:r>
+          </w:p>
+        </w:tc>
+      </w:tr>
+      <w:tr>
+        <w:tc>
+          <w:tcPr>
+            <w:tcW w:w="1705" w:type="dxa"/>
+          </w:tcPr>
+          <w:p>
+            <w:pPr>
+              <w:jc w:val="center"/>
+            </w:pPr>
+            <w:r>
+              <w:lastRenderedPageBreak/>
+              <w:t>A-04</w:t>
+            </w:r>
+          </w:p>
+        </w:tc>
+        <w:tc>
+          <w:tcPr>
+            <w:tcW w:w="4528" w:type="dxa"/>
+          </w:tcPr>
+          <w:p>
+            <w:r>
+              <w:t>The system allows for players to play together from separate machines</w:t>
+            </w:r>
+            <w:r>
+              <w:t>.</w:t>
+            </w:r>
+          </w:p>
+        </w:tc>
+        <w:tc>
+          <w:tcPr>
+            <w:tcW w:w="3117" w:type="dxa"/>
+          </w:tcPr>
+          <w:p>
+            <w:r>
+              <w:t>A game can still be played if players decide to play on different machines.</w:t>
+            </w:r>
+          </w:p>
+        </w:tc>
+      </w:tr>
+      <w:tr>
+        <w:tc>
+          <w:tcPr>
+            <w:tcW w:w="1705" w:type="dxa"/>
+          </w:tcPr>
+          <w:p>
+            <w:pPr>
+              <w:jc w:val="center"/>
+            </w:pPr>
+            <w:r>
+              <w:t>A-05</w:t>
+            </w:r>
             <w:bookmarkStart w:id="7" w:name="_GoBack"/>
             <w:bookmarkEnd w:id="7"/>
-          </w:p>
-        </w:tc>
-        <w:tc>
-          <w:tcPr>
-            <w:tcW w:w="3117" w:type="dxa"/>
-          </w:tcPr>
-          <w:p/>
-        </w:tc>
-      </w:tr>
-      <w:tr>
-        <w:tc>
-          <w:tcPr>
-            <w:tcW w:w="1705" w:type="dxa"/>
-          </w:tcPr>
-          <w:p>
-            <w:pPr>
-              <w:jc w:val="center"/>
-            </w:pPr>
-            <w:r>
-              <w:t>A-03</w:t>
-            </w:r>
-          </w:p>
-        </w:tc>
-        <w:tc>
-          <w:tcPr>
-            <w:tcW w:w="4528" w:type="dxa"/>
-          </w:tcPr>
-          <w:p/>
-        </w:tc>
-        <w:tc>
-          <w:tcPr>
-            <w:tcW w:w="3117" w:type="dxa"/>
-          </w:tcPr>
-          <w:p/>
-        </w:tc>
-      </w:tr>
-      <w:tr>
-        <w:tc>
-          <w:tcPr>
-            <w:tcW w:w="1705" w:type="dxa"/>
-          </w:tcPr>
-          <w:p>
-            <w:pPr>
-              <w:jc w:val="center"/>
-            </w:pPr>
-          </w:p>
-        </w:tc>
-        <w:tc>
-          <w:tcPr>
-            <w:tcW w:w="4528" w:type="dxa"/>
-          </w:tcPr>
-          <w:p/>
-        </w:tc>
-        <w:tc>
-          <w:tcPr>
-            <w:tcW w:w="3117" w:type="dxa"/>
-          </w:tcPr>
-          <w:p/>
-        </w:tc>
-      </w:tr>
-      <w:tr>
-        <w:tc>
-          <w:tcPr>
-            <w:tcW w:w="1705" w:type="dxa"/>
-          </w:tcPr>
-          <w:p>
-            <w:pPr>
-              <w:jc w:val="center"/>
-            </w:pPr>
           </w:p>
         </w:tc>
         <w:tc>
@@ -3220,7 +3261,7 @@
             <w:bCs/>
             <w:noProof/>
           </w:rPr>
-          <w:t>4</w:t>
+          <w:t>5</w:t>
         </w:r>
         <w:r>
           <w:rPr>
@@ -4441,7 +4482,7 @@
   <w:rsids>
     <w:rsidRoot w:val="00146B17"/>
     <w:rsid w:val="00146B17"/>
-    <w:rsid w:val="005E16D8"/>
+    <w:rsid w:val="007D577B"/>
   </w:rsids>
   <m:mathPr>
     <m:mathFont m:val="Cambria Math"/>
@@ -5188,7 +5229,7 @@
 </file>
 
 <file path=customXml/itemProps2.xml><?xml version="1.0" encoding="utf-8"?>
-<ds:datastoreItem xmlns:ds="http://schemas.openxmlformats.org/officeDocument/2006/customXml" ds:itemID="{A8155D35-FF78-4E54-ABD1-E567BC625C73}">
+<ds:datastoreItem xmlns:ds="http://schemas.openxmlformats.org/officeDocument/2006/customXml" ds:itemID="{A3064CD4-AA94-4DFD-83C8-10AA822AB930}">
   <ds:schemaRefs>
     <ds:schemaRef ds:uri="http://schemas.openxmlformats.org/officeDocument/2006/bibliography"/>
   </ds:schemaRefs>

</xml_diff>

<commit_message>
Documentation - Use Case Table with sample UCs
</commit_message>
<xml_diff>
--- a/Team17Iteration2/docTeam17.docx
+++ b/Team17Iteration2/docTeam17.docx
@@ -5,6 +5,7 @@
     <w:sdt>
       <w:sdtPr>
         <w:rPr>
+          <w:rFonts w:eastAsiaTheme="minorHAnsi"/>
           <w:color w:val="5B9BD5" w:themeColor="accent1"/>
         </w:rPr>
         <w:id w:val="772678801"/>
@@ -15,7 +16,6 @@
       </w:sdtPr>
       <w:sdtEndPr>
         <w:rPr>
-          <w:rFonts w:eastAsiaTheme="minorHAnsi"/>
           <w:color w:val="auto"/>
         </w:rPr>
       </w:sdtEndPr>
@@ -245,6 +245,7 @@
             <w:dataBinding w:prefixMappings="xmlns:ns0='http://purl.org/dc/elements/1.1/' xmlns:ns1='http://schemas.openxmlformats.org/package/2006/metadata/core-properties' " w:xpath="/ns1:coreProperties[1]/ns0:subject[1]" w:storeItemID="{6C3C8BC8-F283-45AE-878A-BAB7291924A1}"/>
             <w:text/>
           </w:sdtPr>
+          <w:sdtEndPr/>
           <w:sdtContent>
             <w:p>
               <w:pPr>
@@ -359,6 +360,7 @@
                                     <w:calendar w:val="gregorian"/>
                                   </w:date>
                                 </w:sdtPr>
+                                <w:sdtEndPr/>
                                 <w:sdtContent>
                                   <w:p>
                                     <w:pPr>
@@ -404,6 +406,7 @@
                                     <w:dataBinding w:prefixMappings="xmlns:ns0='http://schemas.openxmlformats.org/officeDocument/2006/extended-properties' " w:xpath="/ns0:Properties[1]/ns0:Company[1]" w:storeItemID="{6668398D-A668-4E3E-A5EB-62B293D839F1}"/>
                                     <w:text/>
                                   </w:sdtPr>
+                                  <w:sdtEndPr/>
                                   <w:sdtContent>
                                     <w:r>
                                       <w:rPr>
@@ -434,12 +437,27 @@
                                     <w:dataBinding w:prefixMappings="xmlns:ns0='http://schemas.microsoft.com/office/2006/coverPageProps' " w:xpath="/ns0:CoverPageProperties[1]/ns0:CompanyAddress[1]" w:storeItemID="{55AF091B-3C7A-41E3-B477-F2FDAA23CFDA}"/>
                                     <w:text/>
                                   </w:sdtPr>
+                                  <w:sdtEndPr/>
                                   <w:sdtContent>
                                     <w:r>
                                       <w:rPr>
                                         <w:color w:val="5B9BD5" w:themeColor="accent1"/>
                                       </w:rPr>
-                                      <w:t>Abe Fehr, Nataly Slewa, Nathan B</w:t>
+                                      <w:t xml:space="preserve">Abe Fehr, Nataly </w:t>
+                                    </w:r>
+                                    <w:proofErr w:type="spellStart"/>
+                                    <w:r>
+                                      <w:rPr>
+                                        <w:color w:val="5B9BD5" w:themeColor="accent1"/>
+                                      </w:rPr>
+                                      <w:t>Slewa</w:t>
+                                    </w:r>
+                                    <w:proofErr w:type="spellEnd"/>
+                                    <w:r>
+                                      <w:rPr>
+                                        <w:color w:val="5B9BD5" w:themeColor="accent1"/>
+                                      </w:rPr>
+                                      <w:t>, Nathan B</w:t>
                                     </w:r>
                                   </w:sdtContent>
                                 </w:sdt>
@@ -661,6 +679,12 @@
     </w:sdt>
     <w:sdt>
       <w:sdtPr>
+        <w:rPr>
+          <w:rFonts w:asciiTheme="minorHAnsi" w:eastAsiaTheme="minorHAnsi" w:hAnsiTheme="minorHAnsi" w:cstheme="minorBidi"/>
+          <w:color w:val="auto"/>
+          <w:sz w:val="22"/>
+          <w:szCs w:val="22"/>
+        </w:rPr>
         <w:id w:val="-492487047"/>
         <w:docPartObj>
           <w:docPartGallery w:val="Table of Contents"/>
@@ -669,13 +693,9 @@
       </w:sdtPr>
       <w:sdtEndPr>
         <w:rPr>
-          <w:rFonts w:asciiTheme="minorHAnsi" w:eastAsiaTheme="minorHAnsi" w:hAnsiTheme="minorHAnsi" w:cstheme="minorBidi"/>
           <w:b/>
           <w:bCs/>
           <w:noProof/>
-          <w:color w:val="auto"/>
-          <w:sz w:val="22"/>
-          <w:szCs w:val="22"/>
         </w:rPr>
       </w:sdtEndPr>
       <w:sdtContent>
@@ -710,7 +730,7 @@
           <w:r>
             <w:fldChar w:fldCharType="separate"/>
           </w:r>
-          <w:hyperlink w:anchor="_Toc416209541" w:history="1">
+          <w:hyperlink w:anchor="_Toc416217004" w:history="1">
             <w:r>
               <w:rPr>
                 <w:rStyle w:val="Hyperlink"/>
@@ -737,7 +757,7 @@
                 <w:noProof/>
                 <w:webHidden/>
               </w:rPr>
-              <w:instrText xml:space="preserve"> PAGEREF _Toc416209541 \h </w:instrText>
+              <w:instrText xml:space="preserve"> PAGEREF _Toc416217004 \h </w:instrText>
             </w:r>
             <w:r>
               <w:rPr>
@@ -779,7 +799,7 @@
               <w:noProof/>
             </w:rPr>
           </w:pPr>
-          <w:hyperlink w:anchor="_Toc416209542" w:history="1">
+          <w:hyperlink w:anchor="_Toc416217005" w:history="1">
             <w:r>
               <w:rPr>
                 <w:rStyle w:val="Hyperlink"/>
@@ -806,7 +826,7 @@
                 <w:noProof/>
                 <w:webHidden/>
               </w:rPr>
-              <w:instrText xml:space="preserve"> PAGEREF _Toc416209542 \h </w:instrText>
+              <w:instrText xml:space="preserve"> PAGEREF _Toc416217005 \h </w:instrText>
             </w:r>
             <w:r>
               <w:rPr>
@@ -848,7 +868,7 @@
               <w:noProof/>
             </w:rPr>
           </w:pPr>
-          <w:hyperlink w:anchor="_Toc416209543" w:history="1">
+          <w:hyperlink w:anchor="_Toc416217006" w:history="1">
             <w:r>
               <w:rPr>
                 <w:rStyle w:val="Hyperlink"/>
@@ -875,7 +895,7 @@
                 <w:noProof/>
                 <w:webHidden/>
               </w:rPr>
-              <w:instrText xml:space="preserve"> PAGEREF _Toc416209543 \h </w:instrText>
+              <w:instrText xml:space="preserve"> PAGEREF _Toc416217006 \h </w:instrText>
             </w:r>
             <w:r>
               <w:rPr>
@@ -917,7 +937,7 @@
               <w:noProof/>
             </w:rPr>
           </w:pPr>
-          <w:hyperlink w:anchor="_Toc416209544" w:history="1">
+          <w:hyperlink w:anchor="_Toc416217007" w:history="1">
             <w:r>
               <w:rPr>
                 <w:rStyle w:val="Hyperlink"/>
@@ -944,7 +964,7 @@
                 <w:noProof/>
                 <w:webHidden/>
               </w:rPr>
-              <w:instrText xml:space="preserve"> PAGEREF _Toc416209544 \h </w:instrText>
+              <w:instrText xml:space="preserve"> PAGEREF _Toc416217007 \h </w:instrText>
             </w:r>
             <w:r>
               <w:rPr>
@@ -986,7 +1006,7 @@
               <w:noProof/>
             </w:rPr>
           </w:pPr>
-          <w:hyperlink w:anchor="_Toc416209545" w:history="1">
+          <w:hyperlink w:anchor="_Toc416217008" w:history="1">
             <w:r>
               <w:rPr>
                 <w:rStyle w:val="Hyperlink"/>
@@ -1013,7 +1033,7 @@
                 <w:noProof/>
                 <w:webHidden/>
               </w:rPr>
-              <w:instrText xml:space="preserve"> PAGEREF _Toc416209545 \h </w:instrText>
+              <w:instrText xml:space="preserve"> PAGEREF _Toc416217008 \h </w:instrText>
             </w:r>
             <w:r>
               <w:rPr>
@@ -1055,7 +1075,7 @@
               <w:noProof/>
             </w:rPr>
           </w:pPr>
-          <w:hyperlink w:anchor="_Toc416209546" w:history="1">
+          <w:hyperlink w:anchor="_Toc416217009" w:history="1">
             <w:r>
               <w:rPr>
                 <w:rStyle w:val="Hyperlink"/>
@@ -1082,7 +1102,7 @@
                 <w:noProof/>
                 <w:webHidden/>
               </w:rPr>
-              <w:instrText xml:space="preserve"> PAGEREF _Toc416209546 \h </w:instrText>
+              <w:instrText xml:space="preserve"> PAGEREF _Toc416217009 \h </w:instrText>
             </w:r>
             <w:r>
               <w:rPr>
@@ -1124,13 +1144,13 @@
               <w:noProof/>
             </w:rPr>
           </w:pPr>
-          <w:hyperlink w:anchor="_Toc416209547" w:history="1">
+          <w:hyperlink w:anchor="_Toc416217010" w:history="1">
             <w:r>
               <w:rPr>
                 <w:rStyle w:val="Hyperlink"/>
                 <w:noProof/>
               </w:rPr>
-              <w:t>3 Functional Requirements</w:t>
+              <w:t>3 Requirements</w:t>
             </w:r>
             <w:r>
               <w:rPr>
@@ -1151,7 +1171,7 @@
                 <w:noProof/>
                 <w:webHidden/>
               </w:rPr>
-              <w:instrText xml:space="preserve"> PAGEREF _Toc416209547 \h </w:instrText>
+              <w:instrText xml:space="preserve"> PAGEREF _Toc416217010 \h </w:instrText>
             </w:r>
             <w:r>
               <w:rPr>
@@ -1172,6 +1192,213 @@
                 <w:webHidden/>
               </w:rPr>
               <w:t>3</w:t>
+            </w:r>
+            <w:r>
+              <w:rPr>
+                <w:noProof/>
+                <w:webHidden/>
+              </w:rPr>
+              <w:fldChar w:fldCharType="end"/>
+            </w:r>
+          </w:hyperlink>
+        </w:p>
+        <w:p>
+          <w:pPr>
+            <w:pStyle w:val="TOC2"/>
+            <w:tabs>
+              <w:tab w:val="right" w:leader="dot" w:pos="9350"/>
+            </w:tabs>
+            <w:rPr>
+              <w:rFonts w:eastAsiaTheme="minorEastAsia"/>
+              <w:noProof/>
+            </w:rPr>
+          </w:pPr>
+          <w:hyperlink w:anchor="_Toc416217011" w:history="1">
+            <w:r>
+              <w:rPr>
+                <w:rStyle w:val="Hyperlink"/>
+                <w:noProof/>
+              </w:rPr>
+              <w:t>3.1 Assumptions</w:t>
+            </w:r>
+            <w:r>
+              <w:rPr>
+                <w:noProof/>
+                <w:webHidden/>
+              </w:rPr>
+              <w:tab/>
+            </w:r>
+            <w:r>
+              <w:rPr>
+                <w:noProof/>
+                <w:webHidden/>
+              </w:rPr>
+              <w:fldChar w:fldCharType="begin"/>
+            </w:r>
+            <w:r>
+              <w:rPr>
+                <w:noProof/>
+                <w:webHidden/>
+              </w:rPr>
+              <w:instrText xml:space="preserve"> PAGEREF _Toc416217011 \h </w:instrText>
+            </w:r>
+            <w:r>
+              <w:rPr>
+                <w:noProof/>
+                <w:webHidden/>
+              </w:rPr>
+            </w:r>
+            <w:r>
+              <w:rPr>
+                <w:noProof/>
+                <w:webHidden/>
+              </w:rPr>
+              <w:fldChar w:fldCharType="separate"/>
+            </w:r>
+            <w:r>
+              <w:rPr>
+                <w:noProof/>
+                <w:webHidden/>
+              </w:rPr>
+              <w:t>3</w:t>
+            </w:r>
+            <w:r>
+              <w:rPr>
+                <w:noProof/>
+                <w:webHidden/>
+              </w:rPr>
+              <w:fldChar w:fldCharType="end"/>
+            </w:r>
+          </w:hyperlink>
+        </w:p>
+        <w:p>
+          <w:pPr>
+            <w:pStyle w:val="TOC3"/>
+            <w:tabs>
+              <w:tab w:val="right" w:leader="dot" w:pos="9350"/>
+            </w:tabs>
+            <w:rPr>
+              <w:rFonts w:eastAsiaTheme="minorEastAsia"/>
+              <w:noProof/>
+            </w:rPr>
+          </w:pPr>
+          <w:hyperlink w:anchor="_Toc416217012" w:history="1">
+            <w:r>
+              <w:rPr>
+                <w:rStyle w:val="Hyperlink"/>
+                <w:noProof/>
+              </w:rPr>
+              <w:t>Table 3.1.1</w:t>
+            </w:r>
+            <w:r>
+              <w:rPr>
+                <w:noProof/>
+                <w:webHidden/>
+              </w:rPr>
+              <w:tab/>
+            </w:r>
+            <w:r>
+              <w:rPr>
+                <w:noProof/>
+                <w:webHidden/>
+              </w:rPr>
+              <w:fldChar w:fldCharType="begin"/>
+            </w:r>
+            <w:r>
+              <w:rPr>
+                <w:noProof/>
+                <w:webHidden/>
+              </w:rPr>
+              <w:instrText xml:space="preserve"> PAGEREF _Toc416217012 \h </w:instrText>
+            </w:r>
+            <w:r>
+              <w:rPr>
+                <w:noProof/>
+                <w:webHidden/>
+              </w:rPr>
+            </w:r>
+            <w:r>
+              <w:rPr>
+                <w:noProof/>
+                <w:webHidden/>
+              </w:rPr>
+              <w:fldChar w:fldCharType="separate"/>
+            </w:r>
+            <w:r>
+              <w:rPr>
+                <w:noProof/>
+                <w:webHidden/>
+              </w:rPr>
+              <w:t>3</w:t>
+            </w:r>
+            <w:r>
+              <w:rPr>
+                <w:noProof/>
+                <w:webHidden/>
+              </w:rPr>
+              <w:fldChar w:fldCharType="end"/>
+            </w:r>
+          </w:hyperlink>
+        </w:p>
+        <w:p>
+          <w:pPr>
+            <w:pStyle w:val="TOC2"/>
+            <w:tabs>
+              <w:tab w:val="right" w:leader="dot" w:pos="9350"/>
+            </w:tabs>
+            <w:rPr>
+              <w:rFonts w:eastAsiaTheme="minorEastAsia"/>
+              <w:noProof/>
+            </w:rPr>
+          </w:pPr>
+          <w:hyperlink w:anchor="_Toc416217013" w:history="1">
+            <w:r>
+              <w:rPr>
+                <w:rStyle w:val="Hyperlink"/>
+                <w:noProof/>
+              </w:rPr>
+              <w:t>3.2 Functional Requirements</w:t>
+            </w:r>
+            <w:r>
+              <w:rPr>
+                <w:noProof/>
+                <w:webHidden/>
+              </w:rPr>
+              <w:tab/>
+            </w:r>
+            <w:r>
+              <w:rPr>
+                <w:noProof/>
+                <w:webHidden/>
+              </w:rPr>
+              <w:fldChar w:fldCharType="begin"/>
+            </w:r>
+            <w:r>
+              <w:rPr>
+                <w:noProof/>
+                <w:webHidden/>
+              </w:rPr>
+              <w:instrText xml:space="preserve"> PAGEREF _Toc416217013 \h </w:instrText>
+            </w:r>
+            <w:r>
+              <w:rPr>
+                <w:noProof/>
+                <w:webHidden/>
+              </w:rPr>
+            </w:r>
+            <w:r>
+              <w:rPr>
+                <w:noProof/>
+                <w:webHidden/>
+              </w:rPr>
+              <w:fldChar w:fldCharType="separate"/>
+            </w:r>
+            <w:r>
+              <w:rPr>
+                <w:noProof/>
+                <w:webHidden/>
+              </w:rPr>
+              <w:t>4</w:t>
             </w:r>
             <w:r>
               <w:rPr>
@@ -1193,13 +1420,13 @@
               <w:noProof/>
             </w:rPr>
           </w:pPr>
-          <w:hyperlink w:anchor="_Toc416209548" w:history="1">
+          <w:hyperlink w:anchor="_Toc416217014" w:history="1">
             <w:r>
               <w:rPr>
                 <w:rStyle w:val="Hyperlink"/>
                 <w:noProof/>
               </w:rPr>
-              <w:t>Use Cases</w:t>
+              <w:t>4 Use Cases</w:t>
             </w:r>
             <w:r>
               <w:rPr>
@@ -1220,7 +1447,7 @@
                 <w:noProof/>
                 <w:webHidden/>
               </w:rPr>
-              <w:instrText xml:space="preserve"> PAGEREF _Toc416209548 \h </w:instrText>
+              <w:instrText xml:space="preserve"> PAGEREF _Toc416217014 \h </w:instrText>
             </w:r>
             <w:r>
               <w:rPr>
@@ -1241,6 +1468,282 @@
                 <w:webHidden/>
               </w:rPr>
               <w:t>4</w:t>
+            </w:r>
+            <w:r>
+              <w:rPr>
+                <w:noProof/>
+                <w:webHidden/>
+              </w:rPr>
+              <w:fldChar w:fldCharType="end"/>
+            </w:r>
+          </w:hyperlink>
+        </w:p>
+        <w:p>
+          <w:pPr>
+            <w:pStyle w:val="TOC3"/>
+            <w:tabs>
+              <w:tab w:val="right" w:leader="dot" w:pos="9350"/>
+            </w:tabs>
+            <w:rPr>
+              <w:rFonts w:eastAsiaTheme="minorEastAsia"/>
+              <w:noProof/>
+            </w:rPr>
+          </w:pPr>
+          <w:hyperlink w:anchor="_Toc416217015" w:history="1">
+            <w:r>
+              <w:rPr>
+                <w:rStyle w:val="Hyperlink"/>
+                <w:noProof/>
+              </w:rPr>
+              <w:t>4.1 Use Case Diagram</w:t>
+            </w:r>
+            <w:r>
+              <w:rPr>
+                <w:noProof/>
+                <w:webHidden/>
+              </w:rPr>
+              <w:tab/>
+            </w:r>
+            <w:r>
+              <w:rPr>
+                <w:noProof/>
+                <w:webHidden/>
+              </w:rPr>
+              <w:fldChar w:fldCharType="begin"/>
+            </w:r>
+            <w:r>
+              <w:rPr>
+                <w:noProof/>
+                <w:webHidden/>
+              </w:rPr>
+              <w:instrText xml:space="preserve"> PAGEREF _Toc416217015 \h </w:instrText>
+            </w:r>
+            <w:r>
+              <w:rPr>
+                <w:noProof/>
+                <w:webHidden/>
+              </w:rPr>
+            </w:r>
+            <w:r>
+              <w:rPr>
+                <w:noProof/>
+                <w:webHidden/>
+              </w:rPr>
+              <w:fldChar w:fldCharType="separate"/>
+            </w:r>
+            <w:r>
+              <w:rPr>
+                <w:noProof/>
+                <w:webHidden/>
+              </w:rPr>
+              <w:t>5</w:t>
+            </w:r>
+            <w:r>
+              <w:rPr>
+                <w:noProof/>
+                <w:webHidden/>
+              </w:rPr>
+              <w:fldChar w:fldCharType="end"/>
+            </w:r>
+          </w:hyperlink>
+        </w:p>
+        <w:p>
+          <w:pPr>
+            <w:pStyle w:val="TOC2"/>
+            <w:tabs>
+              <w:tab w:val="right" w:leader="dot" w:pos="9350"/>
+            </w:tabs>
+            <w:rPr>
+              <w:rFonts w:eastAsiaTheme="minorEastAsia"/>
+              <w:noProof/>
+            </w:rPr>
+          </w:pPr>
+          <w:hyperlink w:anchor="_Toc416217016" w:history="1">
+            <w:r>
+              <w:rPr>
+                <w:rStyle w:val="Hyperlink"/>
+                <w:noProof/>
+              </w:rPr>
+              <w:t>4.2 Use Cases</w:t>
+            </w:r>
+            <w:r>
+              <w:rPr>
+                <w:noProof/>
+                <w:webHidden/>
+              </w:rPr>
+              <w:tab/>
+            </w:r>
+            <w:r>
+              <w:rPr>
+                <w:noProof/>
+                <w:webHidden/>
+              </w:rPr>
+              <w:fldChar w:fldCharType="begin"/>
+            </w:r>
+            <w:r>
+              <w:rPr>
+                <w:noProof/>
+                <w:webHidden/>
+              </w:rPr>
+              <w:instrText xml:space="preserve"> PAGEREF _Toc416217016 \h </w:instrText>
+            </w:r>
+            <w:r>
+              <w:rPr>
+                <w:noProof/>
+                <w:webHidden/>
+              </w:rPr>
+            </w:r>
+            <w:r>
+              <w:rPr>
+                <w:noProof/>
+                <w:webHidden/>
+              </w:rPr>
+              <w:fldChar w:fldCharType="separate"/>
+            </w:r>
+            <w:r>
+              <w:rPr>
+                <w:noProof/>
+                <w:webHidden/>
+              </w:rPr>
+              <w:t>5</w:t>
+            </w:r>
+            <w:r>
+              <w:rPr>
+                <w:noProof/>
+                <w:webHidden/>
+              </w:rPr>
+              <w:fldChar w:fldCharType="end"/>
+            </w:r>
+          </w:hyperlink>
+        </w:p>
+        <w:p>
+          <w:pPr>
+            <w:pStyle w:val="TOC2"/>
+            <w:tabs>
+              <w:tab w:val="right" w:leader="dot" w:pos="9350"/>
+            </w:tabs>
+            <w:rPr>
+              <w:rFonts w:eastAsiaTheme="minorEastAsia"/>
+              <w:noProof/>
+            </w:rPr>
+          </w:pPr>
+          <w:hyperlink w:anchor="_Toc416217017" w:history="1">
+            <w:r>
+              <w:rPr>
+                <w:rStyle w:val="Hyperlink"/>
+                <w:noProof/>
+              </w:rPr>
+              <w:t>4.3 Responsibilities</w:t>
+            </w:r>
+            <w:r>
+              <w:rPr>
+                <w:noProof/>
+                <w:webHidden/>
+              </w:rPr>
+              <w:tab/>
+            </w:r>
+            <w:r>
+              <w:rPr>
+                <w:noProof/>
+                <w:webHidden/>
+              </w:rPr>
+              <w:fldChar w:fldCharType="begin"/>
+            </w:r>
+            <w:r>
+              <w:rPr>
+                <w:noProof/>
+                <w:webHidden/>
+              </w:rPr>
+              <w:instrText xml:space="preserve"> PAGEREF _Toc416217017 \h </w:instrText>
+            </w:r>
+            <w:r>
+              <w:rPr>
+                <w:noProof/>
+                <w:webHidden/>
+              </w:rPr>
+            </w:r>
+            <w:r>
+              <w:rPr>
+                <w:noProof/>
+                <w:webHidden/>
+              </w:rPr>
+              <w:fldChar w:fldCharType="separate"/>
+            </w:r>
+            <w:r>
+              <w:rPr>
+                <w:noProof/>
+                <w:webHidden/>
+              </w:rPr>
+              <w:t>5</w:t>
+            </w:r>
+            <w:r>
+              <w:rPr>
+                <w:noProof/>
+                <w:webHidden/>
+              </w:rPr>
+              <w:fldChar w:fldCharType="end"/>
+            </w:r>
+          </w:hyperlink>
+        </w:p>
+        <w:p>
+          <w:pPr>
+            <w:pStyle w:val="TOC3"/>
+            <w:tabs>
+              <w:tab w:val="right" w:leader="dot" w:pos="9350"/>
+            </w:tabs>
+            <w:rPr>
+              <w:rFonts w:eastAsiaTheme="minorEastAsia"/>
+              <w:noProof/>
+            </w:rPr>
+          </w:pPr>
+          <w:hyperlink w:anchor="_Toc416217018" w:history="1">
+            <w:r>
+              <w:rPr>
+                <w:rStyle w:val="Hyperlink"/>
+                <w:noProof/>
+              </w:rPr>
+              <w:t>Table 4.3.1</w:t>
+            </w:r>
+            <w:r>
+              <w:rPr>
+                <w:noProof/>
+                <w:webHidden/>
+              </w:rPr>
+              <w:tab/>
+            </w:r>
+            <w:r>
+              <w:rPr>
+                <w:noProof/>
+                <w:webHidden/>
+              </w:rPr>
+              <w:fldChar w:fldCharType="begin"/>
+            </w:r>
+            <w:r>
+              <w:rPr>
+                <w:noProof/>
+                <w:webHidden/>
+              </w:rPr>
+              <w:instrText xml:space="preserve"> PAGEREF _Toc416217018 \h </w:instrText>
+            </w:r>
+            <w:r>
+              <w:rPr>
+                <w:noProof/>
+                <w:webHidden/>
+              </w:rPr>
+            </w:r>
+            <w:r>
+              <w:rPr>
+                <w:noProof/>
+                <w:webHidden/>
+              </w:rPr>
+              <w:fldChar w:fldCharType="separate"/>
+            </w:r>
+            <w:r>
+              <w:rPr>
+                <w:noProof/>
+                <w:webHidden/>
+              </w:rPr>
+              <w:t>5</w:t>
             </w:r>
             <w:r>
               <w:rPr>
@@ -1419,9 +1922,8 @@
       <w:pPr>
         <w:pStyle w:val="Heading1"/>
       </w:pPr>
-      <w:bookmarkStart w:id="0" w:name="_Toc416209541"/>
-      <w:r>
-        <w:lastRenderedPageBreak/>
+      <w:bookmarkStart w:id="0" w:name="_Toc416217004"/>
+      <w:r>
         <w:t>1 Introduction</w:t>
       </w:r>
       <w:bookmarkEnd w:id="0"/>
@@ -1453,7 +1955,7 @@
       <w:pPr>
         <w:pStyle w:val="Heading2"/>
       </w:pPr>
-      <w:bookmarkStart w:id="1" w:name="_Toc416209542"/>
+      <w:bookmarkStart w:id="1" w:name="_Toc416217005"/>
       <w:r>
         <w:t>1.1</w:t>
       </w:r>
@@ -1464,17 +1966,49 @@
     </w:p>
     <w:p>
       <w:r>
-        <w:t>The purpose of the game is to [blah blah blah blah]</w:t>
-      </w:r>
-      <w:r>
-        <w:t xml:space="preserve">. This project aims to [blah blah blah blah]. </w:t>
+        <w:t xml:space="preserve">The purpose of the game is to [blah </w:t>
+      </w:r>
+      <w:proofErr w:type="spellStart"/>
+      <w:r>
+        <w:t>blah</w:t>
+      </w:r>
+      <w:proofErr w:type="spellEnd"/>
+      <w:r>
+        <w:t xml:space="preserve"> </w:t>
+      </w:r>
+      <w:proofErr w:type="spellStart"/>
+      <w:r>
+        <w:t>blah</w:t>
+      </w:r>
+      <w:proofErr w:type="spellEnd"/>
+      <w:r>
+        <w:t xml:space="preserve"> blah]</w:t>
+      </w:r>
+      <w:r>
+        <w:t xml:space="preserve">. This project aims to [blah </w:t>
+      </w:r>
+      <w:proofErr w:type="spellStart"/>
+      <w:r>
+        <w:t>blah</w:t>
+      </w:r>
+      <w:proofErr w:type="spellEnd"/>
+      <w:r>
+        <w:t xml:space="preserve"> </w:t>
+      </w:r>
+      <w:proofErr w:type="spellStart"/>
+      <w:r>
+        <w:t>blah</w:t>
+      </w:r>
+      <w:proofErr w:type="spellEnd"/>
+      <w:r>
+        <w:t xml:space="preserve"> blah]. </w:t>
       </w:r>
     </w:p>
     <w:p>
       <w:pPr>
         <w:pStyle w:val="Heading2"/>
       </w:pPr>
-      <w:bookmarkStart w:id="2" w:name="_Toc416209543"/>
+      <w:bookmarkStart w:id="2" w:name="_Toc416217006"/>
       <w:r>
         <w:t>1.2 Definitions</w:t>
       </w:r>
@@ -1498,7 +2032,7 @@
       <w:pPr>
         <w:pStyle w:val="Heading3"/>
       </w:pPr>
-      <w:bookmarkStart w:id="3" w:name="_Toc416209544"/>
+      <w:bookmarkStart w:id="3" w:name="_Toc416217007"/>
       <w:r>
         <w:t>Table 1.2.1</w:t>
       </w:r>
@@ -1614,10 +2148,7 @@
           </w:tcPr>
           <w:p>
             <w:r>
-              <w:t>Any tile with at least one cave on it, in which treasure sites can appear</w:t>
-            </w:r>
-            <w:r>
-              <w:t>.</w:t>
+              <w:t>Any tile with at least one cave on it, in which treasure sites can appear.</w:t>
             </w:r>
           </w:p>
         </w:tc>
@@ -1647,10 +2178,7 @@
               </w:tabs>
             </w:pPr>
             <w:r>
-              <w:t>One of the 16 adventurer types that can be played by a player.  De</w:t>
-            </w:r>
-            <w:r>
-              <w:t>scribed on the character cards.</w:t>
+              <w:t>One of the 16 adventurer types that can be played by a player.  Described on the character cards.</w:t>
             </w:r>
           </w:p>
         </w:tc>
@@ -1700,10 +2228,7 @@
           </w:tcPr>
           <w:p>
             <w:r>
-              <w:t>Any game piece other than the hex tiles, character cards, and chits</w:t>
-            </w:r>
-            <w:r>
-              <w:t>.</w:t>
+              <w:t>Any game piece other than the hex tiles, character cards, and chits.</w:t>
             </w:r>
           </w:p>
         </w:tc>
@@ -1758,10 +2283,7 @@
               </w:tabs>
             </w:pPr>
             <w:r>
-              <w:t>A clearing that has ridges drawn around it on a mountain tile; not every clearing on a mounta</w:t>
-            </w:r>
-            <w:r>
-              <w:t>in tile is a mountain clearing.</w:t>
+              <w:t>A clearing that has ridges drawn around it on a mountain tile; not every clearing on a mountain tile is a mountain clearing.</w:t>
             </w:r>
           </w:p>
         </w:tc>
@@ -1791,10 +2313,7 @@
               </w:tabs>
             </w:pPr>
             <w:r>
-              <w:t>A tile with at least one mountain clearing in which treasure sites can appear.  Also includes the Deep Woods tile (even though there are no mountains in it) to round out the 5 Mountain tiles, along with the 5 Cave tiles, in w</w:t>
-            </w:r>
-            <w:r>
-              <w:t>hich treasure sites can appear.</w:t>
+              <w:t>A tile with at least one mountain clearing in which treasure sites can appear.  Also includes the Deep Woods tile (even though there are no mountains in it) to round out the 5 Mountain tiles, along with the 5 Cave tiles, in which treasure sites can appear.</w:t>
             </w:r>
           </w:p>
         </w:tc>
@@ -1824,10 +2343,7 @@
               </w:tabs>
             </w:pPr>
             <w:r>
-              <w:t>A person who plays one of the characters.  A distinction between the character and th</w:t>
-            </w:r>
-            <w:r>
-              <w:t>e player is made in some rules.</w:t>
+              <w:t>A person who plays one of the characters.  A distinction between the character and the player is made in some rules.</w:t>
             </w:r>
           </w:p>
         </w:tc>
@@ -1866,10 +2382,7 @@
               <w:t xml:space="preserve"> </w:t>
             </w:r>
             <w:r>
-              <w:t>The green side of each tile is the front or “normal” side</w:t>
-            </w:r>
-            <w:r>
-              <w:t xml:space="preserve">. </w:t>
+              <w:t xml:space="preserve">The green side of each tile is the front or “normal” side. </w:t>
             </w:r>
           </w:p>
         </w:tc>
@@ -1908,7 +2421,7 @@
       <w:pPr>
         <w:pStyle w:val="Heading1"/>
       </w:pPr>
-      <w:bookmarkStart w:id="4" w:name="_Toc416209545"/>
+      <w:bookmarkStart w:id="4" w:name="_Toc416217008"/>
       <w:r>
         <w:t>2</w:t>
       </w:r>
@@ -1952,7 +2465,11 @@
         <w:t xml:space="preserve"> </w:t>
       </w:r>
       <w:r>
-        <w:t xml:space="preserve">Each rule is identified by its rule ID. These ID’s are used as identifiers with respect to the game requirement traceability. </w:t>
+        <w:t xml:space="preserve">Each rule is identified by its rule ID. These ID’s are used as identifiers with respect to the game </w:t>
+      </w:r>
+      <w:r>
+        <w:lastRenderedPageBreak/>
+        <w:t xml:space="preserve">requirement traceability. </w:t>
       </w:r>
       <w:r>
         <w:t xml:space="preserve">The game rules presented are reflected to what has been implemented in our iteration. </w:t>
@@ -1963,9 +2480,8 @@
       <w:pPr>
         <w:pStyle w:val="Heading3"/>
       </w:pPr>
-      <w:bookmarkStart w:id="5" w:name="_Toc416209546"/>
-      <w:r>
-        <w:lastRenderedPageBreak/>
+      <w:bookmarkStart w:id="5" w:name="_Toc416217009"/>
+      <w:r>
         <w:t>Table 2.1</w:t>
       </w:r>
       <w:bookmarkEnd w:id="5"/>
@@ -2188,25 +2704,7 @@
                 <w:sz w:val="20"/>
               </w:rPr>
               <w:softHyphen/>
-              <w:t xml:space="preserve">bol on one side and either Move, </w:t>
-            </w:r>
-            <w:r>
-              <w:rPr>
-                <w:sz w:val="20"/>
-              </w:rPr>
-              <w:t>Hide, Attack or Block</w:t>
-            </w:r>
-            <w:r>
-              <w:rPr>
-                <w:sz w:val="20"/>
-              </w:rPr>
-              <w:t xml:space="preserve"> on the other side. He plays these chits to do actions in the game. The values on </w:t>
-            </w:r>
-            <w:r>
-              <w:rPr>
-                <w:sz w:val="20"/>
-              </w:rPr>
-              <w:t>each chit define its qualities.</w:t>
+              <w:t>bol on one side and either Move, Hide, Attack or Block on the other side. He plays these chits to do actions in the game. The values on each chit define its qualities.</w:t>
             </w:r>
           </w:p>
         </w:tc>
@@ -2442,13 +2940,7 @@
               <w:rPr>
                 <w:sz w:val="20"/>
               </w:rPr>
-              <w:t>A character, hired leader, or controlled monster uses the Hide activity to try to hide. To record a Hide activity</w:t>
-            </w:r>
-            <w:r>
-              <w:rPr>
-                <w:sz w:val="20"/>
-              </w:rPr>
-              <w:t xml:space="preserve">. </w:t>
+              <w:t xml:space="preserve">A character, hired leader, or controlled monster uses the Hide activity to try to hide. To record a Hide activity. </w:t>
             </w:r>
           </w:p>
         </w:tc>
@@ -2459,7 +2951,7 @@
       <w:pPr>
         <w:pStyle w:val="Heading1"/>
       </w:pPr>
-      <w:bookmarkStart w:id="6" w:name="_Toc416209547"/>
+      <w:bookmarkStart w:id="6" w:name="_Toc416217010"/>
       <w:r>
         <w:t xml:space="preserve">3 </w:t>
       </w:r>
@@ -2483,9 +2975,67 @@
       <w:pPr>
         <w:pStyle w:val="Heading2"/>
       </w:pPr>
+      <w:bookmarkStart w:id="7" w:name="_Toc416217011"/>
       <w:r>
         <w:t>3.1 Assumptions</w:t>
       </w:r>
+      <w:bookmarkEnd w:id="7"/>
+    </w:p>
+    <w:p>
+      <w:r>
+        <w:t xml:space="preserve">[Below you will find all the assumptions made </w:t>
+      </w:r>
+      <w:r>
+        <w:t xml:space="preserve">blah </w:t>
+      </w:r>
+      <w:proofErr w:type="spellStart"/>
+      <w:r>
+        <w:t>blah</w:t>
+      </w:r>
+      <w:proofErr w:type="spellEnd"/>
+      <w:r>
+        <w:t xml:space="preserve"> </w:t>
+      </w:r>
+      <w:proofErr w:type="spellStart"/>
+      <w:r>
+        <w:t>b</w:t>
+      </w:r>
+      <w:r>
+        <w:t>lah</w:t>
+      </w:r>
+      <w:proofErr w:type="spellEnd"/>
+      <w:r>
+        <w:t xml:space="preserve"> </w:t>
+      </w:r>
+      <w:proofErr w:type="spellStart"/>
+      <w:r>
+        <w:t>blah</w:t>
+      </w:r>
+      <w:proofErr w:type="spellEnd"/>
+      <w:r>
+        <w:t xml:space="preserve"> </w:t>
+      </w:r>
+      <w:proofErr w:type="spellStart"/>
+      <w:r>
+        <w:t>blah</w:t>
+      </w:r>
+      <w:proofErr w:type="spellEnd"/>
+      <w:r>
+        <w:t xml:space="preserve"> blah</w:t>
+      </w:r>
+      <w:r>
+        <w:t>]</w:t>
+      </w:r>
+    </w:p>
+    <w:p>
+      <w:pPr>
+        <w:pStyle w:val="Heading3"/>
+      </w:pPr>
+      <w:bookmarkStart w:id="8" w:name="_Toc416217012"/>
+      <w:r>
+        <w:t>Table 3.1.1</w:t>
+      </w:r>
+      <w:bookmarkEnd w:id="8"/>
     </w:p>
     <w:tbl>
       <w:tblPr>
@@ -2552,6 +3102,7 @@
               <w:jc w:val="center"/>
             </w:pPr>
             <w:r>
+              <w:lastRenderedPageBreak/>
               <w:t>A-01</w:t>
             </w:r>
           </w:p>
@@ -2614,7 +3165,11 @@
           <w:tcPr>
             <w:tcW w:w="3117" w:type="dxa"/>
           </w:tcPr>
-          <w:p/>
+          <w:p>
+            <w:r>
+              <w:t>Only the Dwarf and the Captain can start from different dwellings. All the other characters begin at the Inn</w:t>
+            </w:r>
+          </w:p>
         </w:tc>
       </w:tr>
       <w:tr>
@@ -2650,10 +3205,10 @@
           </w:tcPr>
           <w:p>
             <w:r>
-              <w:t xml:space="preserve">The server will continue running even after the host closes the game </w:t>
-            </w:r>
-            <w:r>
-              <w:t>.</w:t>
+              <w:t xml:space="preserve">The server will continue running even after the host closes the </w:t>
+            </w:r>
+            <w:r>
+              <w:t>game.</w:t>
             </w:r>
           </w:p>
         </w:tc>
@@ -2668,7 +3223,6 @@
               <w:jc w:val="center"/>
             </w:pPr>
             <w:r>
-              <w:lastRenderedPageBreak/>
               <w:t>A-04</w:t>
             </w:r>
           </w:p>
@@ -2709,21 +3263,27 @@
             <w:r>
               <w:t>A-05</w:t>
             </w:r>
-            <w:bookmarkStart w:id="7" w:name="_GoBack"/>
-            <w:bookmarkEnd w:id="7"/>
           </w:p>
         </w:tc>
         <w:tc>
           <w:tcPr>
             <w:tcW w:w="4528" w:type="dxa"/>
           </w:tcPr>
-          <w:p/>
+          <w:p>
+            <w:r>
+              <w:t>All players begin with 5 Victory Points</w:t>
+            </w:r>
+          </w:p>
         </w:tc>
         <w:tc>
           <w:tcPr>
             <w:tcW w:w="3117" w:type="dxa"/>
           </w:tcPr>
-          <w:p/>
+          <w:p>
+            <w:r>
+              <w:t xml:space="preserve">These Victory points can be distributed between Gold, Fame Notoriety, Treasure and Spell points. </w:t>
+            </w:r>
+          </w:p>
         </w:tc>
       </w:tr>
       <w:tr>
@@ -2735,30 +3295,43 @@
             <w:pPr>
               <w:jc w:val="center"/>
             </w:pPr>
+            <w:r>
+              <w:t>A-06</w:t>
+            </w:r>
           </w:p>
         </w:tc>
         <w:tc>
           <w:tcPr>
             <w:tcW w:w="4528" w:type="dxa"/>
           </w:tcPr>
-          <w:p/>
+          <w:p>
+            <w:r>
+              <w:t>Character cannot be create without first distributing all 5 Victory Points</w:t>
+            </w:r>
+          </w:p>
         </w:tc>
         <w:tc>
           <w:tcPr>
             <w:tcW w:w="3117" w:type="dxa"/>
           </w:tcPr>
-          <w:p/>
+          <w:p>
+            <w:r>
+              <w:t xml:space="preserve">All 5 Victory points must be used in order for a player to be able to create a character. </w:t>
+            </w:r>
+          </w:p>
         </w:tc>
       </w:tr>
     </w:tbl>
     <w:p/>
     <w:p>
+      <w:bookmarkStart w:id="9" w:name="_Toc416217013"/>
       <w:r>
         <w:rPr>
           <w:rStyle w:val="Heading2Char"/>
         </w:rPr>
         <w:t>3.2 Functional Requirements</w:t>
       </w:r>
+      <w:bookmarkEnd w:id="9"/>
       <w:r>
         <w:t xml:space="preserve"> </w:t>
       </w:r>
@@ -2869,10 +3442,7 @@
               <w:jc w:val="center"/>
             </w:pPr>
             <w:r>
-              <w:t>FR-0</w:t>
-            </w:r>
-            <w:r>
-              <w:t>2</w:t>
+              <w:t>FR-02</w:t>
             </w:r>
           </w:p>
         </w:tc>
@@ -2899,6 +3469,9 @@
             </w:r>
             <w:r>
               <w:t>01</w:t>
+            </w:r>
+            <w:r>
+              <w:t>, A-01</w:t>
             </w:r>
           </w:p>
         </w:tc>
@@ -2913,10 +3486,7 @@
               <w:jc w:val="center"/>
             </w:pPr>
             <w:r>
-              <w:t>FR-0</w:t>
-            </w:r>
-            <w:r>
-              <w:t>3</w:t>
+              <w:t>FR-03</w:t>
             </w:r>
           </w:p>
         </w:tc>
@@ -2934,7 +3504,17 @@
           <w:tcPr>
             <w:tcW w:w="3117" w:type="dxa"/>
           </w:tcPr>
-          <w:p/>
+          <w:p>
+            <w:r>
+              <w:t>GR</w:t>
+            </w:r>
+            <w:r>
+              <w:t>-08</w:t>
+            </w:r>
+            <w:r>
+              <w:t>,A-02</w:t>
+            </w:r>
+          </w:p>
         </w:tc>
       </w:tr>
       <w:tr>
@@ -2955,13 +3535,21 @@
           <w:tcPr>
             <w:tcW w:w="4528" w:type="dxa"/>
           </w:tcPr>
-          <w:p/>
+          <w:p>
+            <w:r>
+              <w:t>The host player may start the session when desired amount of participants have joined the game</w:t>
+            </w:r>
+          </w:p>
         </w:tc>
         <w:tc>
           <w:tcPr>
             <w:tcW w:w="3117" w:type="dxa"/>
           </w:tcPr>
-          <w:p/>
+          <w:p>
+            <w:r>
+              <w:t>A-04</w:t>
+            </w:r>
+          </w:p>
         </w:tc>
       </w:tr>
       <w:tr>
@@ -2982,13 +3570,27 @@
           <w:tcPr>
             <w:tcW w:w="4528" w:type="dxa"/>
           </w:tcPr>
-          <w:p/>
+          <w:p>
+            <w:r>
+              <w:t>Each player has 5 Victory Points which they</w:t>
+            </w:r>
+            <w:r>
+              <w:t xml:space="preserve"> can distribute as they wish. </w:t>
+            </w:r>
+          </w:p>
         </w:tc>
         <w:tc>
           <w:tcPr>
             <w:tcW w:w="3117" w:type="dxa"/>
           </w:tcPr>
-          <w:p/>
+          <w:p>
+            <w:r>
+              <w:t xml:space="preserve">GR-07, </w:t>
+            </w:r>
+            <w:r>
+              <w:t>A-05</w:t>
+            </w:r>
+          </w:p>
         </w:tc>
       </w:tr>
       <w:tr>
@@ -3042,7 +3644,11 @@
           <w:tcPr>
             <w:tcW w:w="3117" w:type="dxa"/>
           </w:tcPr>
-          <w:p/>
+          <w:p>
+            <w:r>
+              <w:t xml:space="preserve"> </w:t>
+            </w:r>
+          </w:p>
         </w:tc>
       </w:tr>
       <w:tr>
@@ -3078,65 +3684,649 @@
       <w:pPr>
         <w:pStyle w:val="Heading1"/>
       </w:pPr>
-      <w:bookmarkStart w:id="8" w:name="_Toc416209548"/>
+      <w:bookmarkStart w:id="10" w:name="_Toc416217014"/>
+      <w:r>
+        <w:t xml:space="preserve">4 </w:t>
+      </w:r>
       <w:r>
         <w:t>Use Cases</w:t>
       </w:r>
-      <w:bookmarkEnd w:id="8"/>
+      <w:bookmarkEnd w:id="10"/>
     </w:p>
-    <w:p/>
+    <w:p>
+      <w:r>
+        <w:t>[A use case depicts a scenario, the system’s interactions from “actors”, and the paths of events that may follow. In the case of Magic Realm, the external actors include the player and the system]</w:t>
+      </w:r>
+    </w:p>
+    <w:p>
+      <w:pPr>
+        <w:pStyle w:val="Heading2"/>
+      </w:pPr>
+      <w:bookmarkStart w:id="11" w:name="_Toc416217015"/>
+      <w:r>
+        <w:lastRenderedPageBreak/>
+        <w:t>4.1 Use Case Diagram</w:t>
+      </w:r>
+      <w:bookmarkEnd w:id="11"/>
+    </w:p>
+    <w:p>
+      <w:r>
+        <w:t>[</w:t>
+      </w:r>
+      <w:r>
+        <w:t xml:space="preserve">The following diagram corresponds </w:t>
+      </w:r>
+      <w:r>
+        <w:t>diagram corresponds to the use cases in Section 4.2. Actors are depicted as stick figures. Ellipses represent use cases, dashed arrows with an &lt;&lt;include&gt;&gt; stereotype represent an “includes” relationship, and regular lines represent association. ]</w:t>
+      </w:r>
+    </w:p>
+    <w:p>
+      <w:pPr>
+        <w:pStyle w:val="Heading2"/>
+      </w:pPr>
+      <w:bookmarkStart w:id="12" w:name="_Toc416217016"/>
+      <w:r>
+        <w:t>4.2 Use Cases</w:t>
+      </w:r>
+      <w:bookmarkEnd w:id="12"/>
+    </w:p>
+    <w:p>
+      <w:r>
+        <w:t xml:space="preserve"> </w:t>
+      </w:r>
+      <w:r>
+        <w:t>[Use Cases here represent the….]</w:t>
+      </w:r>
+    </w:p>
+    <w:tbl>
+      <w:tblPr>
+        <w:tblStyle w:val="TableGrid"/>
+        <w:tblW w:w="0" w:type="auto"/>
+        <w:tblLook w:val="04A0" w:firstRow="1" w:lastRow="0" w:firstColumn="1" w:lastColumn="0" w:noHBand="0" w:noVBand="1"/>
+      </w:tblPr>
+      <w:tblGrid>
+        <w:gridCol w:w="1345"/>
+        <w:gridCol w:w="1350"/>
+        <w:gridCol w:w="6655"/>
+      </w:tblGrid>
+      <w:tr>
+        <w:tc>
+          <w:tcPr>
+            <w:tcW w:w="1345" w:type="dxa"/>
+            <w:shd w:val="clear" w:color="auto" w:fill="BDD6EE" w:themeFill="accent1" w:themeFillTint="66"/>
+          </w:tcPr>
+          <w:p>
+            <w:pPr>
+              <w:jc w:val="center"/>
+            </w:pPr>
+            <w:r>
+              <w:t>Use Case ID</w:t>
+            </w:r>
+          </w:p>
+        </w:tc>
+        <w:tc>
+          <w:tcPr>
+            <w:tcW w:w="1350" w:type="dxa"/>
+            <w:shd w:val="clear" w:color="auto" w:fill="BDD6EE" w:themeFill="accent1" w:themeFillTint="66"/>
+          </w:tcPr>
+          <w:p>
+            <w:pPr>
+              <w:jc w:val="center"/>
+            </w:pPr>
+            <w:r>
+              <w:t>Name</w:t>
+            </w:r>
+          </w:p>
+        </w:tc>
+        <w:tc>
+          <w:tcPr>
+            <w:tcW w:w="6655" w:type="dxa"/>
+            <w:shd w:val="clear" w:color="auto" w:fill="BDD6EE" w:themeFill="accent1" w:themeFillTint="66"/>
+          </w:tcPr>
+          <w:p>
+            <w:pPr>
+              <w:jc w:val="center"/>
+            </w:pPr>
+            <w:r>
+              <w:t>Use Case Description</w:t>
+            </w:r>
+          </w:p>
+        </w:tc>
+      </w:tr>
+      <w:tr>
+        <w:tc>
+          <w:tcPr>
+            <w:tcW w:w="1345" w:type="dxa"/>
+          </w:tcPr>
+          <w:p>
+            <w:pPr>
+              <w:jc w:val="center"/>
+            </w:pPr>
+            <w:r>
+              <w:t>UC-01</w:t>
+            </w:r>
+          </w:p>
+        </w:tc>
+        <w:tc>
+          <w:tcPr>
+            <w:tcW w:w="1350" w:type="dxa"/>
+          </w:tcPr>
+          <w:p>
+            <w:r>
+              <w:t>Player selects a character</w:t>
+            </w:r>
+          </w:p>
+        </w:tc>
+        <w:tc>
+          <w:tcPr>
+            <w:tcW w:w="6655" w:type="dxa"/>
+          </w:tcPr>
+          <w:p>
+            <w:r>
+              <w:t>Actors:</w:t>
+            </w:r>
+          </w:p>
+          <w:p>
+            <w:r>
+              <w:t>Triggering Event:</w:t>
+            </w:r>
+          </w:p>
+          <w:p>
+            <w:r>
+              <w:t xml:space="preserve">Pre-Conditions: </w:t>
+            </w:r>
+          </w:p>
+          <w:p>
+            <w:r>
+              <w:t>Main Sequence:</w:t>
+            </w:r>
+          </w:p>
+          <w:p>
+            <w:r>
+              <w:t>Post-Condition(s):</w:t>
+            </w:r>
+          </w:p>
+          <w:p>
+            <w:r>
+              <w:t>Resulting Event:</w:t>
+            </w:r>
+          </w:p>
+          <w:p>
+            <w:r>
+              <w:t xml:space="preserve">Alternative Scenarios: </w:t>
+            </w:r>
+          </w:p>
+          <w:p>
+            <w:r>
+              <w:t xml:space="preserve">Traceability: </w:t>
+            </w:r>
+          </w:p>
+        </w:tc>
+      </w:tr>
+      <w:tr>
+        <w:tc>
+          <w:tcPr>
+            <w:tcW w:w="1345" w:type="dxa"/>
+          </w:tcPr>
+          <w:p>
+            <w:pPr>
+              <w:jc w:val="center"/>
+            </w:pPr>
+            <w:r>
+              <w:t>UC-02</w:t>
+            </w:r>
+          </w:p>
+        </w:tc>
+        <w:tc>
+          <w:tcPr>
+            <w:tcW w:w="1350" w:type="dxa"/>
+          </w:tcPr>
+          <w:p>
+            <w:r>
+              <w:t>Player creates a game</w:t>
+            </w:r>
+          </w:p>
+        </w:tc>
+        <w:tc>
+          <w:tcPr>
+            <w:tcW w:w="6655" w:type="dxa"/>
+          </w:tcPr>
+          <w:p>
+            <w:r>
+              <w:t>Actors:</w:t>
+            </w:r>
+          </w:p>
+          <w:p>
+            <w:r>
+              <w:t>Triggering Event:</w:t>
+            </w:r>
+          </w:p>
+          <w:p>
+            <w:r>
+              <w:t xml:space="preserve">Pre-Conditions: </w:t>
+            </w:r>
+          </w:p>
+          <w:p>
+            <w:r>
+              <w:t>Main Sequence:</w:t>
+            </w:r>
+          </w:p>
+          <w:p>
+            <w:r>
+              <w:t>Post-Condition(s):</w:t>
+            </w:r>
+          </w:p>
+          <w:p>
+            <w:r>
+              <w:t>Resulting Event:</w:t>
+            </w:r>
+          </w:p>
+          <w:p>
+            <w:r>
+              <w:t xml:space="preserve">Alternative Scenarios: </w:t>
+            </w:r>
+          </w:p>
+          <w:p>
+            <w:r>
+              <w:t>Traceability:</w:t>
+            </w:r>
+          </w:p>
+        </w:tc>
+      </w:tr>
+      <w:tr>
+        <w:tc>
+          <w:tcPr>
+            <w:tcW w:w="1345" w:type="dxa"/>
+          </w:tcPr>
+          <w:p>
+            <w:pPr>
+              <w:jc w:val="center"/>
+            </w:pPr>
+            <w:r>
+              <w:t>UC-03</w:t>
+            </w:r>
+          </w:p>
+        </w:tc>
+        <w:tc>
+          <w:tcPr>
+            <w:tcW w:w="1350" w:type="dxa"/>
+          </w:tcPr>
+          <w:p>
+            <w:r>
+              <w:t>Player plays their turns</w:t>
+            </w:r>
+          </w:p>
+        </w:tc>
+        <w:tc>
+          <w:tcPr>
+            <w:tcW w:w="6655" w:type="dxa"/>
+          </w:tcPr>
+          <w:p>
+            <w:r>
+              <w:t>Actors:</w:t>
+            </w:r>
+          </w:p>
+          <w:p>
+            <w:r>
+              <w:t>Triggering Event:</w:t>
+            </w:r>
+          </w:p>
+          <w:p>
+            <w:r>
+              <w:t xml:space="preserve">Pre-Conditions: </w:t>
+            </w:r>
+          </w:p>
+          <w:p>
+            <w:r>
+              <w:t>Main Sequence:</w:t>
+            </w:r>
+          </w:p>
+          <w:p>
+            <w:r>
+              <w:t>Post-Condition(s):</w:t>
+            </w:r>
+          </w:p>
+          <w:p>
+            <w:r>
+              <w:t>Resulting Event:</w:t>
+            </w:r>
+          </w:p>
+          <w:p>
+            <w:r>
+              <w:t xml:space="preserve">Alternative Scenarios: </w:t>
+            </w:r>
+          </w:p>
+          <w:p>
+            <w:r>
+              <w:t>Traceability:</w:t>
+            </w:r>
+          </w:p>
+        </w:tc>
+      </w:tr>
+      <w:tr>
+        <w:tc>
+          <w:tcPr>
+            <w:tcW w:w="1345" w:type="dxa"/>
+          </w:tcPr>
+          <w:p>
+            <w:pPr>
+              <w:jc w:val="center"/>
+            </w:pPr>
+            <w:r>
+              <w:t>UC-04</w:t>
+            </w:r>
+          </w:p>
+        </w:tc>
+        <w:tc>
+          <w:tcPr>
+            <w:tcW w:w="1350" w:type="dxa"/>
+          </w:tcPr>
+          <w:p>
+            <w:r>
+              <w:t>Player joins a game</w:t>
+            </w:r>
+          </w:p>
+        </w:tc>
+        <w:tc>
+          <w:tcPr>
+            <w:tcW w:w="6655" w:type="dxa"/>
+          </w:tcPr>
+          <w:p>
+            <w:r>
+              <w:t>Actors:</w:t>
+            </w:r>
+          </w:p>
+          <w:p>
+            <w:r>
+              <w:t>Triggering Event:</w:t>
+            </w:r>
+          </w:p>
+          <w:p>
+            <w:r>
+              <w:t xml:space="preserve">Pre-Conditions: </w:t>
+            </w:r>
+          </w:p>
+          <w:p>
+            <w:r>
+              <w:t>Main Sequence:</w:t>
+            </w:r>
+          </w:p>
+          <w:p>
+            <w:r>
+              <w:t>Post-Condition(s):</w:t>
+            </w:r>
+          </w:p>
+          <w:p>
+            <w:r>
+              <w:t>Resulting Event:</w:t>
+            </w:r>
+          </w:p>
+          <w:p>
+            <w:r>
+              <w:t xml:space="preserve">Alternative Scenarios: </w:t>
+            </w:r>
+          </w:p>
+          <w:p>
+            <w:r>
+              <w:t>Traceability:</w:t>
+            </w:r>
+          </w:p>
+        </w:tc>
+      </w:tr>
+      <w:tr>
+        <w:tc>
+          <w:tcPr>
+            <w:tcW w:w="1345" w:type="dxa"/>
+          </w:tcPr>
+          <w:p>
+            <w:pPr>
+              <w:jc w:val="center"/>
+            </w:pPr>
+            <w:bookmarkStart w:id="13" w:name="_GoBack"/>
+            <w:bookmarkEnd w:id="13"/>
+          </w:p>
+        </w:tc>
+        <w:tc>
+          <w:tcPr>
+            <w:tcW w:w="1350" w:type="dxa"/>
+          </w:tcPr>
+          <w:p/>
+        </w:tc>
+        <w:tc>
+          <w:tcPr>
+            <w:tcW w:w="6655" w:type="dxa"/>
+          </w:tcPr>
+          <w:p/>
+        </w:tc>
+      </w:tr>
+    </w:tbl>
     <w:p/>
     <w:p>
-      <w:r>
-        <w:t>Functional requirements</w:t>
-      </w:r>
+      <w:pPr>
+        <w:pStyle w:val="Heading2"/>
+      </w:pPr>
+      <w:bookmarkStart w:id="14" w:name="_Toc416217017"/>
+      <w:r>
+        <w:lastRenderedPageBreak/>
+        <w:t>4.3 Responsibilities</w:t>
+      </w:r>
+      <w:bookmarkEnd w:id="14"/>
     </w:p>
     <w:p>
       <w:r>
-        <w:t>Functional requirements traceability to rules</w:t>
+        <w:t>[These responsibilities are derived from the use cases above, and they are used with the use case maps which will be presented below. The use cases from which they come from are shown in the right-most column. ]</w:t>
       </w:r>
     </w:p>
     <w:p>
-      <w:r>
-        <w:t>Functional requirements test(s) description</w:t>
-      </w:r>
+      <w:pPr>
+        <w:pStyle w:val="Heading3"/>
+      </w:pPr>
+      <w:bookmarkStart w:id="15" w:name="_Toc416217018"/>
+      <w:r>
+        <w:t>Table 4.3.1</w:t>
+      </w:r>
+      <w:bookmarkEnd w:id="15"/>
     </w:p>
     <w:p>
       <w:r>
-        <w:t>Assumptions + Explanations, if any</w:t>
+        <w:t xml:space="preserve">The table shown below represents all the responsibilities that come with the Use Cases we analyzed for Magic Realm. Responsibility ID contains the unique ID for </w:t>
+      </w:r>
+      <w:r>
+        <w:t>each responsibility, while […]</w:t>
+      </w:r>
+    </w:p>
+    <w:tbl>
+      <w:tblPr>
+        <w:tblStyle w:val="TableGrid"/>
+        <w:tblW w:w="0" w:type="auto"/>
+        <w:tblLook w:val="04A0" w:firstRow="1" w:lastRow="0" w:firstColumn="1" w:lastColumn="0" w:noHBand="0" w:noVBand="1"/>
+      </w:tblPr>
+      <w:tblGrid>
+        <w:gridCol w:w="1705"/>
+        <w:gridCol w:w="6030"/>
+        <w:gridCol w:w="1615"/>
+      </w:tblGrid>
+      <w:tr>
+        <w:tc>
+          <w:tcPr>
+            <w:tcW w:w="1705" w:type="dxa"/>
+            <w:shd w:val="clear" w:color="auto" w:fill="BDD6EE" w:themeFill="accent1" w:themeFillTint="66"/>
+          </w:tcPr>
+          <w:p>
+            <w:pPr>
+              <w:jc w:val="center"/>
+            </w:pPr>
+            <w:r>
+              <w:t>Responsibility ID</w:t>
+            </w:r>
+          </w:p>
+        </w:tc>
+        <w:tc>
+          <w:tcPr>
+            <w:tcW w:w="6030" w:type="dxa"/>
+            <w:shd w:val="clear" w:color="auto" w:fill="BDD6EE" w:themeFill="accent1" w:themeFillTint="66"/>
+          </w:tcPr>
+          <w:p>
+            <w:pPr>
+              <w:jc w:val="center"/>
+            </w:pPr>
+            <w:r>
+              <w:t>Responsibility Description</w:t>
+            </w:r>
+          </w:p>
+        </w:tc>
+        <w:tc>
+          <w:tcPr>
+            <w:tcW w:w="1615" w:type="dxa"/>
+            <w:shd w:val="clear" w:color="auto" w:fill="BDD6EE" w:themeFill="accent1" w:themeFillTint="66"/>
+          </w:tcPr>
+          <w:p>
+            <w:pPr>
+              <w:jc w:val="center"/>
+            </w:pPr>
+            <w:r>
+              <w:t>Use Case(s)</w:t>
+            </w:r>
+          </w:p>
+        </w:tc>
+      </w:tr>
+      <w:tr>
+        <w:tc>
+          <w:tcPr>
+            <w:tcW w:w="1705" w:type="dxa"/>
+          </w:tcPr>
+          <w:p>
+            <w:r>
+              <w:t>RESP-01</w:t>
+            </w:r>
+          </w:p>
+        </w:tc>
+        <w:tc>
+          <w:tcPr>
+            <w:tcW w:w="6030" w:type="dxa"/>
+          </w:tcPr>
+          <w:p/>
+        </w:tc>
+        <w:tc>
+          <w:tcPr>
+            <w:tcW w:w="1615" w:type="dxa"/>
+          </w:tcPr>
+          <w:p/>
+        </w:tc>
+      </w:tr>
+      <w:tr>
+        <w:tc>
+          <w:tcPr>
+            <w:tcW w:w="1705" w:type="dxa"/>
+          </w:tcPr>
+          <w:p>
+            <w:r>
+              <w:t>RESP-0</w:t>
+            </w:r>
+            <w:r>
+              <w:t>2</w:t>
+            </w:r>
+          </w:p>
+        </w:tc>
+        <w:tc>
+          <w:tcPr>
+            <w:tcW w:w="6030" w:type="dxa"/>
+          </w:tcPr>
+          <w:p/>
+        </w:tc>
+        <w:tc>
+          <w:tcPr>
+            <w:tcW w:w="1615" w:type="dxa"/>
+          </w:tcPr>
+          <w:p/>
+        </w:tc>
+      </w:tr>
+      <w:tr>
+        <w:tc>
+          <w:tcPr>
+            <w:tcW w:w="1705" w:type="dxa"/>
+          </w:tcPr>
+          <w:p>
+            <w:r>
+              <w:t>RESP-0</w:t>
+            </w:r>
+            <w:r>
+              <w:t>3</w:t>
+            </w:r>
+          </w:p>
+        </w:tc>
+        <w:tc>
+          <w:tcPr>
+            <w:tcW w:w="6030" w:type="dxa"/>
+          </w:tcPr>
+          <w:p/>
+        </w:tc>
+        <w:tc>
+          <w:tcPr>
+            <w:tcW w:w="1615" w:type="dxa"/>
+          </w:tcPr>
+          <w:p/>
+        </w:tc>
+      </w:tr>
+      <w:tr>
+        <w:tc>
+          <w:tcPr>
+            <w:tcW w:w="1705" w:type="dxa"/>
+          </w:tcPr>
+          <w:p>
+            <w:r>
+              <w:t>RESP-0</w:t>
+            </w:r>
+            <w:r>
+              <w:t>4</w:t>
+            </w:r>
+          </w:p>
+        </w:tc>
+        <w:tc>
+          <w:tcPr>
+            <w:tcW w:w="6030" w:type="dxa"/>
+          </w:tcPr>
+          <w:p/>
+        </w:tc>
+        <w:tc>
+          <w:tcPr>
+            <w:tcW w:w="1615" w:type="dxa"/>
+          </w:tcPr>
+          <w:p/>
+        </w:tc>
+      </w:tr>
+    </w:tbl>
+    <w:p/>
+    <w:p>
+      <w:r>
+        <w:t>5 Design Decisions</w:t>
       </w:r>
     </w:p>
     <w:p>
       <w:r>
-        <w:t>UC diagram: Completeness</w:t>
+        <w:t>[This section documents design decisions that have been taken with respect to classes and objects chosen from the system. Included is a UML diagram in Section 5.2]</w:t>
       </w:r>
     </w:p>
     <w:p>
       <w:r>
-        <w:t>UC diagram: Traceability to UCs</w:t>
+        <w:t>5.1 Decisions</w:t>
       </w:r>
     </w:p>
     <w:p>
       <w:r>
-        <w:t>UC diagram: syntax</w:t>
+        <w:t xml:space="preserve">Table 5.1.1 </w:t>
       </w:r>
     </w:p>
     <w:p>
       <w:r>
-        <w:t>UCs title syntax</w:t>
+        <w:t>5.2 Structural Model</w:t>
       </w:r>
     </w:p>
     <w:p>
       <w:r>
-        <w:t>UCs titles completeness and consistency</w:t>
+        <w:t>Diagram</w:t>
       </w:r>
     </w:p>
-    <w:p>
-      <w:r>
-        <w:t>Traceability of UCs to UC diagram</w:t>
-      </w:r>
-    </w:p>
-    <w:p/>
     <w:sectPr>
       <w:headerReference w:type="default" r:id="rId13"/>
       <w:pgSz w:w="12240" w:h="15840"/>
@@ -3261,7 +4451,7 @@
             <w:bCs/>
             <w:noProof/>
           </w:rPr>
-          <w:t>5</w:t>
+          <w:t>6</w:t>
         </w:r>
         <w:r>
           <w:rPr>
@@ -4482,7 +5672,9 @@
   <w:rsids>
     <w:rsidRoot w:val="00146B17"/>
     <w:rsid w:val="00146B17"/>
+    <w:rsid w:val="002F7C15"/>
     <w:rsid w:val="007D577B"/>
+    <w:rsid w:val="00EF5801"/>
   </w:rsids>
   <m:mathPr>
     <m:mathFont m:val="Cambria Math"/>
@@ -5229,7 +6421,7 @@
 </file>
 
 <file path=customXml/itemProps2.xml><?xml version="1.0" encoding="utf-8"?>
-<ds:datastoreItem xmlns:ds="http://schemas.openxmlformats.org/officeDocument/2006/customXml" ds:itemID="{A3064CD4-AA94-4DFD-83C8-10AA822AB930}">
+<ds:datastoreItem xmlns:ds="http://schemas.openxmlformats.org/officeDocument/2006/customXml" ds:itemID="{F184D95D-F0B2-4DF5-AE44-CCC7DBB60A54}">
   <ds:schemaRefs>
     <ds:schemaRef ds:uri="http://schemas.openxmlformats.org/officeDocument/2006/bibliography"/>
   </ds:schemaRefs>

</xml_diff>

<commit_message>
Documentation - More Assumptions Added
</commit_message>
<xml_diff>
--- a/Team17Iteration2/docTeam17.docx
+++ b/Team17Iteration2/docTeam17.docx
@@ -224,10 +224,48 @@
               <w:rFonts w:asciiTheme="majorHAnsi" w:eastAsiaTheme="majorEastAsia" w:hAnsiTheme="majorHAnsi" w:cstheme="majorBidi"/>
               <w:caps/>
               <w:color w:val="5B9BD5" w:themeColor="accent1"/>
-              <w:sz w:val="80"/>
-              <w:szCs w:val="80"/>
             </w:rPr>
           </w:pPr>
+        </w:p>
+        <w:p>
+          <w:pPr>
+            <w:pStyle w:val="NoSpacing"/>
+            <w:pBdr>
+              <w:top w:val="single" w:sz="6" w:space="6" w:color="5B9BD5" w:themeColor="accent1"/>
+              <w:bottom w:val="single" w:sz="6" w:space="6" w:color="5B9BD5" w:themeColor="accent1"/>
+            </w:pBdr>
+            <w:spacing w:after="240"/>
+            <w:jc w:val="center"/>
+            <w:rPr>
+              <w:rFonts w:asciiTheme="majorHAnsi" w:eastAsiaTheme="majorEastAsia" w:hAnsiTheme="majorHAnsi" w:cstheme="majorBidi"/>
+              <w:caps/>
+              <w:color w:val="5B9BD5" w:themeColor="accent1"/>
+            </w:rPr>
+          </w:pPr>
+        </w:p>
+        <w:p>
+          <w:pPr>
+            <w:pStyle w:val="NoSpacing"/>
+            <w:pBdr>
+              <w:top w:val="single" w:sz="6" w:space="6" w:color="5B9BD5" w:themeColor="accent1"/>
+              <w:bottom w:val="single" w:sz="6" w:space="6" w:color="5B9BD5" w:themeColor="accent1"/>
+            </w:pBdr>
+            <w:spacing w:after="240"/>
+            <w:jc w:val="center"/>
+            <w:rPr>
+              <w:rFonts w:asciiTheme="majorHAnsi" w:eastAsiaTheme="majorEastAsia" w:hAnsiTheme="majorHAnsi" w:cstheme="majorBidi"/>
+              <w:caps/>
+              <w:color w:val="5B9BD5" w:themeColor="accent1"/>
+            </w:rPr>
+          </w:pPr>
+          <w:r>
+            <w:rPr>
+              <w:rFonts w:asciiTheme="majorHAnsi" w:eastAsiaTheme="majorEastAsia" w:hAnsiTheme="majorHAnsi" w:cstheme="majorBidi"/>
+              <w:caps/>
+              <w:color w:val="5B9BD5" w:themeColor="accent1"/>
+            </w:rPr>
+            <w:t>Based on Magic Realm by Avalon Hills</w:t>
+          </w:r>
         </w:p>
         <w:sdt>
           <w:sdtPr>
@@ -516,6 +554,7 @@
                               <w:calendar w:val="gregorian"/>
                             </w:date>
                           </w:sdtPr>
+                          <w:sdtEndPr/>
                           <w:sdtContent>
                             <w:p>
                               <w:pPr>
@@ -561,6 +600,7 @@
                               <w:dataBinding w:prefixMappings="xmlns:ns0='http://schemas.openxmlformats.org/officeDocument/2006/extended-properties' " w:xpath="/ns0:Properties[1]/ns0:Company[1]" w:storeItemID="{6668398D-A668-4E3E-A5EB-62B293D839F1}"/>
                               <w:text/>
                             </w:sdtPr>
+                            <w:sdtEndPr/>
                             <w:sdtContent>
                               <w:r>
                                 <w:rPr>
@@ -591,12 +631,27 @@
                               <w:dataBinding w:prefixMappings="xmlns:ns0='http://schemas.microsoft.com/office/2006/coverPageProps' " w:xpath="/ns0:CoverPageProperties[1]/ns0:CompanyAddress[1]" w:storeItemID="{55AF091B-3C7A-41E3-B477-F2FDAA23CFDA}"/>
                               <w:text/>
                             </w:sdtPr>
+                            <w:sdtEndPr/>
                             <w:sdtContent>
                               <w:r>
                                 <w:rPr>
                                   <w:color w:val="5B9BD5" w:themeColor="accent1"/>
                                 </w:rPr>
-                                <w:t>Abe Fehr, Nataly Slewa, Nathan B</w:t>
+                                <w:t xml:space="preserve">Abe Fehr, Nataly </w:t>
+                              </w:r>
+                              <w:proofErr w:type="spellStart"/>
+                              <w:r>
+                                <w:rPr>
+                                  <w:color w:val="5B9BD5" w:themeColor="accent1"/>
+                                </w:rPr>
+                                <w:t>Slewa</w:t>
+                              </w:r>
+                              <w:proofErr w:type="spellEnd"/>
+                              <w:r>
+                                <w:rPr>
+                                  <w:color w:val="5B9BD5" w:themeColor="accent1"/>
+                                </w:rPr>
+                                <w:t>, Nathan B</w:t>
                               </w:r>
                             </w:sdtContent>
                           </w:sdt>
@@ -702,11 +757,20 @@
         <w:p>
           <w:pPr>
             <w:pStyle w:val="TOCHeading"/>
+            <w:rPr>
+              <w:caps/>
+            </w:rPr>
           </w:pPr>
           <w:r>
+            <w:rPr>
+              <w:caps/>
+            </w:rPr>
             <w:t xml:space="preserve">Table of </w:t>
           </w:r>
           <w:r>
+            <w:rPr>
+              <w:caps/>
+            </w:rPr>
             <w:t>Contents</w:t>
           </w:r>
         </w:p>
@@ -730,10 +794,11 @@
           <w:r>
             <w:fldChar w:fldCharType="separate"/>
           </w:r>
-          <w:hyperlink w:anchor="_Toc416217004" w:history="1">
+          <w:hyperlink w:anchor="_Toc416221066" w:history="1">
             <w:r>
               <w:rPr>
                 <w:rStyle w:val="Hyperlink"/>
+                <w:smallCaps/>
                 <w:noProof/>
               </w:rPr>
               <w:t>1 Introduction</w:t>
@@ -757,7 +822,7 @@
                 <w:noProof/>
                 <w:webHidden/>
               </w:rPr>
-              <w:instrText xml:space="preserve"> PAGEREF _Toc416217004 \h </w:instrText>
+              <w:instrText xml:space="preserve"> PAGEREF _Toc416221066 \h </w:instrText>
             </w:r>
             <w:r>
               <w:rPr>
@@ -799,7 +864,7 @@
               <w:noProof/>
             </w:rPr>
           </w:pPr>
-          <w:hyperlink w:anchor="_Toc416217005" w:history="1">
+          <w:hyperlink w:anchor="_Toc416221067" w:history="1">
             <w:r>
               <w:rPr>
                 <w:rStyle w:val="Hyperlink"/>
@@ -826,7 +891,7 @@
                 <w:noProof/>
                 <w:webHidden/>
               </w:rPr>
-              <w:instrText xml:space="preserve"> PAGEREF _Toc416217005 \h </w:instrText>
+              <w:instrText xml:space="preserve"> PAGEREF _Toc416221067 \h </w:instrText>
             </w:r>
             <w:r>
               <w:rPr>
@@ -868,7 +933,7 @@
               <w:noProof/>
             </w:rPr>
           </w:pPr>
-          <w:hyperlink w:anchor="_Toc416217006" w:history="1">
+          <w:hyperlink w:anchor="_Toc416221068" w:history="1">
             <w:r>
               <w:rPr>
                 <w:rStyle w:val="Hyperlink"/>
@@ -895,7 +960,7 @@
                 <w:noProof/>
                 <w:webHidden/>
               </w:rPr>
-              <w:instrText xml:space="preserve"> PAGEREF _Toc416217006 \h </w:instrText>
+              <w:instrText xml:space="preserve"> PAGEREF _Toc416221068 \h </w:instrText>
             </w:r>
             <w:r>
               <w:rPr>
@@ -937,13 +1002,13 @@
               <w:noProof/>
             </w:rPr>
           </w:pPr>
-          <w:hyperlink w:anchor="_Toc416217007" w:history="1">
+          <w:hyperlink w:anchor="_Toc416221069" w:history="1">
             <w:r>
               <w:rPr>
                 <w:rStyle w:val="Hyperlink"/>
                 <w:noProof/>
               </w:rPr>
-              <w:t>Table 1.2.1</w:t>
+              <w:t>1.2.1 Table</w:t>
             </w:r>
             <w:r>
               <w:rPr>
@@ -964,7 +1029,7 @@
                 <w:noProof/>
                 <w:webHidden/>
               </w:rPr>
-              <w:instrText xml:space="preserve"> PAGEREF _Toc416217007 \h </w:instrText>
+              <w:instrText xml:space="preserve"> PAGEREF _Toc416221069 \h </w:instrText>
             </w:r>
             <w:r>
               <w:rPr>
@@ -1006,7 +1071,7 @@
               <w:noProof/>
             </w:rPr>
           </w:pPr>
-          <w:hyperlink w:anchor="_Toc416217008" w:history="1">
+          <w:hyperlink w:anchor="_Toc416221070" w:history="1">
             <w:r>
               <w:rPr>
                 <w:rStyle w:val="Hyperlink"/>
@@ -1033,7 +1098,7 @@
                 <w:noProof/>
                 <w:webHidden/>
               </w:rPr>
-              <w:instrText xml:space="preserve"> PAGEREF _Toc416217008 \h </w:instrText>
+              <w:instrText xml:space="preserve"> PAGEREF _Toc416221070 \h </w:instrText>
             </w:r>
             <w:r>
               <w:rPr>
@@ -1053,7 +1118,7 @@
                 <w:noProof/>
                 <w:webHidden/>
               </w:rPr>
-              <w:t>2</w:t>
+              <w:t>3</w:t>
             </w:r>
             <w:r>
               <w:rPr>
@@ -1075,7 +1140,7 @@
               <w:noProof/>
             </w:rPr>
           </w:pPr>
-          <w:hyperlink w:anchor="_Toc416217009" w:history="1">
+          <w:hyperlink w:anchor="_Toc416221071" w:history="1">
             <w:r>
               <w:rPr>
                 <w:rStyle w:val="Hyperlink"/>
@@ -1102,7 +1167,7 @@
                 <w:noProof/>
                 <w:webHidden/>
               </w:rPr>
-              <w:instrText xml:space="preserve"> PAGEREF _Toc416217009 \h </w:instrText>
+              <w:instrText xml:space="preserve"> PAGEREF _Toc416221071 \h </w:instrText>
             </w:r>
             <w:r>
               <w:rPr>
@@ -1144,7 +1209,7 @@
               <w:noProof/>
             </w:rPr>
           </w:pPr>
-          <w:hyperlink w:anchor="_Toc416217010" w:history="1">
+          <w:hyperlink w:anchor="_Toc416221072" w:history="1">
             <w:r>
               <w:rPr>
                 <w:rStyle w:val="Hyperlink"/>
@@ -1171,7 +1236,7 @@
                 <w:noProof/>
                 <w:webHidden/>
               </w:rPr>
-              <w:instrText xml:space="preserve"> PAGEREF _Toc416217010 \h </w:instrText>
+              <w:instrText xml:space="preserve"> PAGEREF _Toc416221072 \h </w:instrText>
             </w:r>
             <w:r>
               <w:rPr>
@@ -1213,7 +1278,7 @@
               <w:noProof/>
             </w:rPr>
           </w:pPr>
-          <w:hyperlink w:anchor="_Toc416217011" w:history="1">
+          <w:hyperlink w:anchor="_Toc416221073" w:history="1">
             <w:r>
               <w:rPr>
                 <w:rStyle w:val="Hyperlink"/>
@@ -1240,7 +1305,7 @@
                 <w:noProof/>
                 <w:webHidden/>
               </w:rPr>
-              <w:instrText xml:space="preserve"> PAGEREF _Toc416217011 \h </w:instrText>
+              <w:instrText xml:space="preserve"> PAGEREF _Toc416221073 \h </w:instrText>
             </w:r>
             <w:r>
               <w:rPr>
@@ -1260,7 +1325,7 @@
                 <w:noProof/>
                 <w:webHidden/>
               </w:rPr>
-              <w:t>3</w:t>
+              <w:t>4</w:t>
             </w:r>
             <w:r>
               <w:rPr>
@@ -1282,7 +1347,7 @@
               <w:noProof/>
             </w:rPr>
           </w:pPr>
-          <w:hyperlink w:anchor="_Toc416217012" w:history="1">
+          <w:hyperlink w:anchor="_Toc416221074" w:history="1">
             <w:r>
               <w:rPr>
                 <w:rStyle w:val="Hyperlink"/>
@@ -1309,7 +1374,7 @@
                 <w:noProof/>
                 <w:webHidden/>
               </w:rPr>
-              <w:instrText xml:space="preserve"> PAGEREF _Toc416217012 \h </w:instrText>
+              <w:instrText xml:space="preserve"> PAGEREF _Toc416221074 \h </w:instrText>
             </w:r>
             <w:r>
               <w:rPr>
@@ -1329,7 +1394,7 @@
                 <w:noProof/>
                 <w:webHidden/>
               </w:rPr>
-              <w:t>3</w:t>
+              <w:t>4</w:t>
             </w:r>
             <w:r>
               <w:rPr>
@@ -1351,7 +1416,7 @@
               <w:noProof/>
             </w:rPr>
           </w:pPr>
-          <w:hyperlink w:anchor="_Toc416217013" w:history="1">
+          <w:hyperlink w:anchor="_Toc416221075" w:history="1">
             <w:r>
               <w:rPr>
                 <w:rStyle w:val="Hyperlink"/>
@@ -1378,7 +1443,7 @@
                 <w:noProof/>
                 <w:webHidden/>
               </w:rPr>
-              <w:instrText xml:space="preserve"> PAGEREF _Toc416217013 \h </w:instrText>
+              <w:instrText xml:space="preserve"> PAGEREF _Toc416221075 \h </w:instrText>
             </w:r>
             <w:r>
               <w:rPr>
@@ -1420,7 +1485,7 @@
               <w:noProof/>
             </w:rPr>
           </w:pPr>
-          <w:hyperlink w:anchor="_Toc416217014" w:history="1">
+          <w:hyperlink w:anchor="_Toc416221076" w:history="1">
             <w:r>
               <w:rPr>
                 <w:rStyle w:val="Hyperlink"/>
@@ -1447,7 +1512,7 @@
                 <w:noProof/>
                 <w:webHidden/>
               </w:rPr>
-              <w:instrText xml:space="preserve"> PAGEREF _Toc416217014 \h </w:instrText>
+              <w:instrText xml:space="preserve"> PAGEREF _Toc416221076 \h </w:instrText>
             </w:r>
             <w:r>
               <w:rPr>
@@ -1467,7 +1532,214 @@
                 <w:noProof/>
                 <w:webHidden/>
               </w:rPr>
-              <w:t>4</w:t>
+              <w:t>5</w:t>
+            </w:r>
+            <w:r>
+              <w:rPr>
+                <w:noProof/>
+                <w:webHidden/>
+              </w:rPr>
+              <w:fldChar w:fldCharType="end"/>
+            </w:r>
+          </w:hyperlink>
+        </w:p>
+        <w:p>
+          <w:pPr>
+            <w:pStyle w:val="TOC2"/>
+            <w:tabs>
+              <w:tab w:val="right" w:leader="dot" w:pos="9350"/>
+            </w:tabs>
+            <w:rPr>
+              <w:rFonts w:eastAsiaTheme="minorEastAsia"/>
+              <w:noProof/>
+            </w:rPr>
+          </w:pPr>
+          <w:hyperlink w:anchor="_Toc416221077" w:history="1">
+            <w:r>
+              <w:rPr>
+                <w:rStyle w:val="Hyperlink"/>
+                <w:noProof/>
+              </w:rPr>
+              <w:t>4.1 Use Case Diagram</w:t>
+            </w:r>
+            <w:r>
+              <w:rPr>
+                <w:noProof/>
+                <w:webHidden/>
+              </w:rPr>
+              <w:tab/>
+            </w:r>
+            <w:r>
+              <w:rPr>
+                <w:noProof/>
+                <w:webHidden/>
+              </w:rPr>
+              <w:fldChar w:fldCharType="begin"/>
+            </w:r>
+            <w:r>
+              <w:rPr>
+                <w:noProof/>
+                <w:webHidden/>
+              </w:rPr>
+              <w:instrText xml:space="preserve"> PAGEREF _Toc416221077 \h </w:instrText>
+            </w:r>
+            <w:r>
+              <w:rPr>
+                <w:noProof/>
+                <w:webHidden/>
+              </w:rPr>
+            </w:r>
+            <w:r>
+              <w:rPr>
+                <w:noProof/>
+                <w:webHidden/>
+              </w:rPr>
+              <w:fldChar w:fldCharType="separate"/>
+            </w:r>
+            <w:r>
+              <w:rPr>
+                <w:noProof/>
+                <w:webHidden/>
+              </w:rPr>
+              <w:t>5</w:t>
+            </w:r>
+            <w:r>
+              <w:rPr>
+                <w:noProof/>
+                <w:webHidden/>
+              </w:rPr>
+              <w:fldChar w:fldCharType="end"/>
+            </w:r>
+          </w:hyperlink>
+        </w:p>
+        <w:p>
+          <w:pPr>
+            <w:pStyle w:val="TOC2"/>
+            <w:tabs>
+              <w:tab w:val="right" w:leader="dot" w:pos="9350"/>
+            </w:tabs>
+            <w:rPr>
+              <w:rFonts w:eastAsiaTheme="minorEastAsia"/>
+              <w:noProof/>
+            </w:rPr>
+          </w:pPr>
+          <w:hyperlink w:anchor="_Toc416221078" w:history="1">
+            <w:r>
+              <w:rPr>
+                <w:rStyle w:val="Hyperlink"/>
+                <w:noProof/>
+              </w:rPr>
+              <w:t>4.2 Use Cases</w:t>
+            </w:r>
+            <w:r>
+              <w:rPr>
+                <w:noProof/>
+                <w:webHidden/>
+              </w:rPr>
+              <w:tab/>
+            </w:r>
+            <w:r>
+              <w:rPr>
+                <w:noProof/>
+                <w:webHidden/>
+              </w:rPr>
+              <w:fldChar w:fldCharType="begin"/>
+            </w:r>
+            <w:r>
+              <w:rPr>
+                <w:noProof/>
+                <w:webHidden/>
+              </w:rPr>
+              <w:instrText xml:space="preserve"> PAGEREF _Toc416221078 \h </w:instrText>
+            </w:r>
+            <w:r>
+              <w:rPr>
+                <w:noProof/>
+                <w:webHidden/>
+              </w:rPr>
+            </w:r>
+            <w:r>
+              <w:rPr>
+                <w:noProof/>
+                <w:webHidden/>
+              </w:rPr>
+              <w:fldChar w:fldCharType="separate"/>
+            </w:r>
+            <w:r>
+              <w:rPr>
+                <w:noProof/>
+                <w:webHidden/>
+              </w:rPr>
+              <w:t>5</w:t>
+            </w:r>
+            <w:r>
+              <w:rPr>
+                <w:noProof/>
+                <w:webHidden/>
+              </w:rPr>
+              <w:fldChar w:fldCharType="end"/>
+            </w:r>
+          </w:hyperlink>
+        </w:p>
+        <w:p>
+          <w:pPr>
+            <w:pStyle w:val="TOC2"/>
+            <w:tabs>
+              <w:tab w:val="right" w:leader="dot" w:pos="9350"/>
+            </w:tabs>
+            <w:rPr>
+              <w:rFonts w:eastAsiaTheme="minorEastAsia"/>
+              <w:noProof/>
+            </w:rPr>
+          </w:pPr>
+          <w:hyperlink w:anchor="_Toc416221079" w:history="1">
+            <w:r>
+              <w:rPr>
+                <w:rStyle w:val="Hyperlink"/>
+                <w:noProof/>
+              </w:rPr>
+              <w:t>4.3 Responsibilities</w:t>
+            </w:r>
+            <w:r>
+              <w:rPr>
+                <w:noProof/>
+                <w:webHidden/>
+              </w:rPr>
+              <w:tab/>
+            </w:r>
+            <w:r>
+              <w:rPr>
+                <w:noProof/>
+                <w:webHidden/>
+              </w:rPr>
+              <w:fldChar w:fldCharType="begin"/>
+            </w:r>
+            <w:r>
+              <w:rPr>
+                <w:noProof/>
+                <w:webHidden/>
+              </w:rPr>
+              <w:instrText xml:space="preserve"> PAGEREF _Toc416221079 \h </w:instrText>
+            </w:r>
+            <w:r>
+              <w:rPr>
+                <w:noProof/>
+                <w:webHidden/>
+              </w:rPr>
+            </w:r>
+            <w:r>
+              <w:rPr>
+                <w:noProof/>
+                <w:webHidden/>
+              </w:rPr>
+              <w:fldChar w:fldCharType="separate"/>
+            </w:r>
+            <w:r>
+              <w:rPr>
+                <w:noProof/>
+                <w:webHidden/>
+              </w:rPr>
+              <w:t>6</w:t>
             </w:r>
             <w:r>
               <w:rPr>
@@ -1489,13 +1761,13 @@
               <w:noProof/>
             </w:rPr>
           </w:pPr>
-          <w:hyperlink w:anchor="_Toc416217015" w:history="1">
+          <w:hyperlink w:anchor="_Toc416221080" w:history="1">
             <w:r>
               <w:rPr>
                 <w:rStyle w:val="Hyperlink"/>
                 <w:noProof/>
               </w:rPr>
-              <w:t>4.1 Use Case Diagram</w:t>
+              <w:t>4.3.1 - Table</w:t>
             </w:r>
             <w:r>
               <w:rPr>
@@ -1516,7 +1788,7 @@
                 <w:noProof/>
                 <w:webHidden/>
               </w:rPr>
-              <w:instrText xml:space="preserve"> PAGEREF _Toc416217015 \h </w:instrText>
+              <w:instrText xml:space="preserve"> PAGEREF _Toc416221080 \h </w:instrText>
             </w:r>
             <w:r>
               <w:rPr>
@@ -1536,7 +1808,76 @@
                 <w:noProof/>
                 <w:webHidden/>
               </w:rPr>
-              <w:t>5</w:t>
+              <w:t>6</w:t>
+            </w:r>
+            <w:r>
+              <w:rPr>
+                <w:noProof/>
+                <w:webHidden/>
+              </w:rPr>
+              <w:fldChar w:fldCharType="end"/>
+            </w:r>
+          </w:hyperlink>
+        </w:p>
+        <w:p>
+          <w:pPr>
+            <w:pStyle w:val="TOC1"/>
+            <w:tabs>
+              <w:tab w:val="right" w:leader="dot" w:pos="9350"/>
+            </w:tabs>
+            <w:rPr>
+              <w:rFonts w:eastAsiaTheme="minorEastAsia"/>
+              <w:noProof/>
+            </w:rPr>
+          </w:pPr>
+          <w:hyperlink w:anchor="_Toc416221081" w:history="1">
+            <w:r>
+              <w:rPr>
+                <w:rStyle w:val="Hyperlink"/>
+                <w:noProof/>
+              </w:rPr>
+              <w:t>5 Design Decisions</w:t>
+            </w:r>
+            <w:r>
+              <w:rPr>
+                <w:noProof/>
+                <w:webHidden/>
+              </w:rPr>
+              <w:tab/>
+            </w:r>
+            <w:r>
+              <w:rPr>
+                <w:noProof/>
+                <w:webHidden/>
+              </w:rPr>
+              <w:fldChar w:fldCharType="begin"/>
+            </w:r>
+            <w:r>
+              <w:rPr>
+                <w:noProof/>
+                <w:webHidden/>
+              </w:rPr>
+              <w:instrText xml:space="preserve"> PAGEREF _Toc416221081 \h </w:instrText>
+            </w:r>
+            <w:r>
+              <w:rPr>
+                <w:noProof/>
+                <w:webHidden/>
+              </w:rPr>
+            </w:r>
+            <w:r>
+              <w:rPr>
+                <w:noProof/>
+                <w:webHidden/>
+              </w:rPr>
+              <w:fldChar w:fldCharType="separate"/>
+            </w:r>
+            <w:r>
+              <w:rPr>
+                <w:noProof/>
+                <w:webHidden/>
+              </w:rPr>
+              <w:t>6</w:t>
             </w:r>
             <w:r>
               <w:rPr>
@@ -1558,13 +1899,13 @@
               <w:noProof/>
             </w:rPr>
           </w:pPr>
-          <w:hyperlink w:anchor="_Toc416217016" w:history="1">
+          <w:hyperlink w:anchor="_Toc416221082" w:history="1">
             <w:r>
               <w:rPr>
                 <w:rStyle w:val="Hyperlink"/>
                 <w:noProof/>
               </w:rPr>
-              <w:t>4.2 Use Cases</w:t>
+              <w:t>5.1 Decisions</w:t>
             </w:r>
             <w:r>
               <w:rPr>
@@ -1585,7 +1926,7 @@
                 <w:noProof/>
                 <w:webHidden/>
               </w:rPr>
-              <w:instrText xml:space="preserve"> PAGEREF _Toc416217016 \h </w:instrText>
+              <w:instrText xml:space="preserve"> PAGEREF _Toc416221082 \h </w:instrText>
             </w:r>
             <w:r>
               <w:rPr>
@@ -1605,7 +1946,76 @@
                 <w:noProof/>
                 <w:webHidden/>
               </w:rPr>
-              <w:t>5</w:t>
+              <w:t>6</w:t>
+            </w:r>
+            <w:r>
+              <w:rPr>
+                <w:noProof/>
+                <w:webHidden/>
+              </w:rPr>
+              <w:fldChar w:fldCharType="end"/>
+            </w:r>
+          </w:hyperlink>
+        </w:p>
+        <w:p>
+          <w:pPr>
+            <w:pStyle w:val="TOC3"/>
+            <w:tabs>
+              <w:tab w:val="right" w:leader="dot" w:pos="9350"/>
+            </w:tabs>
+            <w:rPr>
+              <w:rFonts w:eastAsiaTheme="minorEastAsia"/>
+              <w:noProof/>
+            </w:rPr>
+          </w:pPr>
+          <w:hyperlink w:anchor="_Toc416221083" w:history="1">
+            <w:r>
+              <w:rPr>
+                <w:rStyle w:val="Hyperlink"/>
+                <w:noProof/>
+              </w:rPr>
+              <w:t>5.1.1 - Table</w:t>
+            </w:r>
+            <w:r>
+              <w:rPr>
+                <w:noProof/>
+                <w:webHidden/>
+              </w:rPr>
+              <w:tab/>
+            </w:r>
+            <w:r>
+              <w:rPr>
+                <w:noProof/>
+                <w:webHidden/>
+              </w:rPr>
+              <w:fldChar w:fldCharType="begin"/>
+            </w:r>
+            <w:r>
+              <w:rPr>
+                <w:noProof/>
+                <w:webHidden/>
+              </w:rPr>
+              <w:instrText xml:space="preserve"> PAGEREF _Toc416221083 \h </w:instrText>
+            </w:r>
+            <w:r>
+              <w:rPr>
+                <w:noProof/>
+                <w:webHidden/>
+              </w:rPr>
+            </w:r>
+            <w:r>
+              <w:rPr>
+                <w:noProof/>
+                <w:webHidden/>
+              </w:rPr>
+              <w:fldChar w:fldCharType="separate"/>
+            </w:r>
+            <w:r>
+              <w:rPr>
+                <w:noProof/>
+                <w:webHidden/>
+              </w:rPr>
+              <w:t>6</w:t>
             </w:r>
             <w:r>
               <w:rPr>
@@ -1627,13 +2037,13 @@
               <w:noProof/>
             </w:rPr>
           </w:pPr>
-          <w:hyperlink w:anchor="_Toc416217017" w:history="1">
+          <w:hyperlink w:anchor="_Toc416221084" w:history="1">
             <w:r>
               <w:rPr>
                 <w:rStyle w:val="Hyperlink"/>
                 <w:noProof/>
               </w:rPr>
-              <w:t>4.3 Responsibilities</w:t>
+              <w:t>5.2 Structural Model</w:t>
             </w:r>
             <w:r>
               <w:rPr>
@@ -1654,7 +2064,7 @@
                 <w:noProof/>
                 <w:webHidden/>
               </w:rPr>
-              <w:instrText xml:space="preserve"> PAGEREF _Toc416217017 \h </w:instrText>
+              <w:instrText xml:space="preserve"> PAGEREF _Toc416221084 \h </w:instrText>
             </w:r>
             <w:r>
               <w:rPr>
@@ -1674,7 +2084,7 @@
                 <w:noProof/>
                 <w:webHidden/>
               </w:rPr>
-              <w:t>5</w:t>
+              <w:t>7</w:t>
             </w:r>
             <w:r>
               <w:rPr>
@@ -1696,13 +2106,13 @@
               <w:noProof/>
             </w:rPr>
           </w:pPr>
-          <w:hyperlink w:anchor="_Toc416217018" w:history="1">
+          <w:hyperlink w:anchor="_Toc416221085" w:history="1">
             <w:r>
               <w:rPr>
                 <w:rStyle w:val="Hyperlink"/>
                 <w:noProof/>
               </w:rPr>
-              <w:t>Table 4.3.1</w:t>
+              <w:t>Diagram</w:t>
             </w:r>
             <w:r>
               <w:rPr>
@@ -1723,7 +2133,7 @@
                 <w:noProof/>
                 <w:webHidden/>
               </w:rPr>
-              <w:instrText xml:space="preserve"> PAGEREF _Toc416217018 \h </w:instrText>
+              <w:instrText xml:space="preserve"> PAGEREF _Toc416221085 \h </w:instrText>
             </w:r>
             <w:r>
               <w:rPr>
@@ -1743,7 +2153,7 @@
                 <w:noProof/>
                 <w:webHidden/>
               </w:rPr>
-              <w:t>5</w:t>
+              <w:t>7</w:t>
             </w:r>
             <w:r>
               <w:rPr>
@@ -1921,9 +2331,15 @@
     <w:p>
       <w:pPr>
         <w:pStyle w:val="Heading1"/>
-      </w:pPr>
-      <w:bookmarkStart w:id="0" w:name="_Toc416217004"/>
-      <w:r>
+        <w:rPr>
+          <w:smallCaps/>
+        </w:rPr>
+      </w:pPr>
+      <w:bookmarkStart w:id="0" w:name="_Toc416221066"/>
+      <w:r>
+        <w:rPr>
+          <w:smallCaps/>
+        </w:rPr>
         <w:t>1 Introduction</w:t>
       </w:r>
       <w:bookmarkEnd w:id="0"/>
@@ -1939,23 +2355,23 @@
         <w:t>. Magic Realm</w:t>
       </w:r>
       <w:r>
-        <w:t xml:space="preserve"> is a complex board game designed by [blah]. Magic realm is a fantasy adventure, hex-tile, turn-based game that is filled with monsters and treasures. Choose between any [</w:t>
-      </w:r>
-      <w:r>
-        <w:t>#</w:t>
-      </w:r>
-      <w:r>
-        <w:t xml:space="preserve"> of heroes]</w:t>
-      </w:r>
-      <w:r>
-        <w:t>. Combat against monsters and collect all the treasure before it’s too late!</w:t>
+        <w:t xml:space="preserve"> is a complex board game designed by [blah]. Magic realm is a fantasy adventure, hex-tile, turn-based game that is filled with monsters and</w:t>
+      </w:r>
+      <w:r>
+        <w:t xml:space="preserve"> treasures. Choose between any 6 heroes. All of which have different skills and weapons</w:t>
+      </w:r>
+      <w:r>
+        <w:t>. Combat against monste</w:t>
+      </w:r>
+      <w:r>
+        <w:t xml:space="preserve">rs and collect all the treasure. </w:t>
       </w:r>
     </w:p>
     <w:p>
       <w:pPr>
         <w:pStyle w:val="Heading2"/>
       </w:pPr>
-      <w:bookmarkStart w:id="1" w:name="_Toc416217005"/>
+      <w:bookmarkStart w:id="1" w:name="_Toc416221067"/>
       <w:r>
         <w:t>1.1</w:t>
       </w:r>
@@ -2008,7 +2424,7 @@
       <w:pPr>
         <w:pStyle w:val="Heading2"/>
       </w:pPr>
-      <w:bookmarkStart w:id="2" w:name="_Toc416217006"/>
+      <w:bookmarkStart w:id="2" w:name="_Toc416221068"/>
       <w:r>
         <w:t>1.2 Definitions</w:t>
       </w:r>
@@ -2032,9 +2448,15 @@
       <w:pPr>
         <w:pStyle w:val="Heading3"/>
       </w:pPr>
-      <w:bookmarkStart w:id="3" w:name="_Toc416217007"/>
-      <w:r>
-        <w:t>Table 1.2.1</w:t>
+      <w:bookmarkStart w:id="3" w:name="_Toc416221069"/>
+      <w:r>
+        <w:t>1.2.1</w:t>
+      </w:r>
+      <w:r>
+        <w:t xml:space="preserve"> </w:t>
+      </w:r>
+      <w:r>
+        <w:t>Table</w:t>
       </w:r>
       <w:bookmarkEnd w:id="3"/>
     </w:p>
@@ -2358,6 +2780,7 @@
               <w:jc w:val="center"/>
             </w:pPr>
             <w:r>
+              <w:lastRenderedPageBreak/>
               <w:t>Tiles</w:t>
             </w:r>
           </w:p>
@@ -2420,15 +2843,27 @@
     <w:p>
       <w:pPr>
         <w:pStyle w:val="Heading1"/>
-      </w:pPr>
-      <w:bookmarkStart w:id="4" w:name="_Toc416217008"/>
-      <w:r>
+        <w:rPr>
+          <w:smallCaps/>
+        </w:rPr>
+      </w:pPr>
+      <w:bookmarkStart w:id="4" w:name="_Toc416221070"/>
+      <w:r>
+        <w:rPr>
+          <w:smallCaps/>
+        </w:rPr>
         <w:t>2</w:t>
       </w:r>
       <w:r>
+        <w:rPr>
+          <w:smallCaps/>
+        </w:rPr>
         <w:t xml:space="preserve"> </w:t>
       </w:r>
       <w:r>
+        <w:rPr>
+          <w:smallCaps/>
+        </w:rPr>
         <w:t>Game Rules</w:t>
       </w:r>
       <w:bookmarkEnd w:id="4"/>
@@ -2465,26 +2900,24 @@
         <w:t xml:space="preserve"> </w:t>
       </w:r>
       <w:r>
-        <w:t xml:space="preserve">Each rule is identified by its rule ID. These ID’s are used as identifiers with respect to the game </w:t>
-      </w:r>
-      <w:r>
-        <w:lastRenderedPageBreak/>
-        <w:t xml:space="preserve">requirement traceability. </w:t>
+        <w:t xml:space="preserve">Each rule is identified by its rule ID. These ID’s are used as identifiers with respect to the game requirement traceability. </w:t>
       </w:r>
       <w:r>
         <w:t xml:space="preserve">The game rules presented are reflected to what has been implemented in our iteration. </w:t>
       </w:r>
+      <w:bookmarkStart w:id="5" w:name="_GoBack"/>
+      <w:bookmarkEnd w:id="5"/>
     </w:p>
     <w:p/>
     <w:p>
       <w:pPr>
         <w:pStyle w:val="Heading3"/>
       </w:pPr>
-      <w:bookmarkStart w:id="5" w:name="_Toc416217009"/>
+      <w:bookmarkStart w:id="6" w:name="_Toc416221071"/>
       <w:r>
         <w:t>Table 2.1</w:t>
       </w:r>
-      <w:bookmarkEnd w:id="5"/>
+      <w:bookmarkEnd w:id="6"/>
     </w:p>
     <w:tbl>
       <w:tblPr>
@@ -2951,91 +3384,69 @@
       <w:pPr>
         <w:pStyle w:val="Heading1"/>
       </w:pPr>
-      <w:bookmarkStart w:id="6" w:name="_Toc416217010"/>
+      <w:bookmarkStart w:id="7" w:name="_Toc416221072"/>
       <w:r>
         <w:t xml:space="preserve">3 </w:t>
       </w:r>
       <w:r>
         <w:t>Requirements</w:t>
-      </w:r>
-      <w:bookmarkEnd w:id="6"/>
-    </w:p>
-    <w:p>
-      <w:r>
-        <w:t>In this section, you will find all the features that were implemented in our version of Magic Realm. Each requirement contains its own unique ID</w:t>
-      </w:r>
-      <w:r>
-        <w:t xml:space="preserve">, requirement description and where in the game rules it may be traced back to. </w:t>
-      </w:r>
-      <w:r>
-        <w:t>There is also an assumption’s table, which clearly indicates all the assumptions that we made for all our functional requirements.</w:t>
-      </w:r>
-    </w:p>
-    <w:p>
-      <w:pPr>
-        <w:pStyle w:val="Heading2"/>
-      </w:pPr>
-      <w:bookmarkStart w:id="7" w:name="_Toc416217011"/>
-      <w:r>
-        <w:t>3.1 Assumptions</w:t>
       </w:r>
       <w:bookmarkEnd w:id="7"/>
     </w:p>
     <w:p>
       <w:r>
-        <w:t xml:space="preserve">[Below you will find all the assumptions made </w:t>
-      </w:r>
-      <w:r>
-        <w:t xml:space="preserve">blah </w:t>
-      </w:r>
-      <w:proofErr w:type="spellStart"/>
-      <w:r>
-        <w:t>blah</w:t>
-      </w:r>
-      <w:proofErr w:type="spellEnd"/>
-      <w:r>
-        <w:t xml:space="preserve"> </w:t>
-      </w:r>
-      <w:proofErr w:type="spellStart"/>
-      <w:r>
-        <w:t>b</w:t>
-      </w:r>
-      <w:r>
-        <w:t>lah</w:t>
-      </w:r>
-      <w:proofErr w:type="spellEnd"/>
-      <w:r>
-        <w:t xml:space="preserve"> </w:t>
-      </w:r>
-      <w:proofErr w:type="spellStart"/>
-      <w:r>
-        <w:t>blah</w:t>
-      </w:r>
-      <w:proofErr w:type="spellEnd"/>
-      <w:r>
-        <w:t xml:space="preserve"> </w:t>
-      </w:r>
-      <w:proofErr w:type="spellStart"/>
-      <w:r>
-        <w:t>blah</w:t>
-      </w:r>
-      <w:proofErr w:type="spellEnd"/>
-      <w:r>
-        <w:t xml:space="preserve"> blah</w:t>
-      </w:r>
-      <w:r>
-        <w:t>]</w:t>
+        <w:t>In this section, you will find all the features that were implemented in our version of Magic Realm. Each requirement contains its own unique ID</w:t>
+      </w:r>
+      <w:r>
+        <w:t xml:space="preserve">, requirement description and where in the game rules it may be </w:t>
+      </w:r>
+      <w:r>
+        <w:lastRenderedPageBreak/>
+        <w:t xml:space="preserve">traced back to. </w:t>
+      </w:r>
+      <w:r>
+        <w:t>There is also an assumption’s table, which clearly indicates all the assumptions that we made for all our functional requirements.</w:t>
       </w:r>
     </w:p>
     <w:p>
       <w:pPr>
+        <w:pStyle w:val="Heading2"/>
+      </w:pPr>
+      <w:bookmarkStart w:id="8" w:name="_Toc416221073"/>
+      <w:r>
+        <w:t>3.1 Assumptions</w:t>
+      </w:r>
+      <w:bookmarkEnd w:id="8"/>
+    </w:p>
+    <w:p>
+      <w:r>
+        <w:t xml:space="preserve">Assumptions are a fairly important step in software development because it may make clear of any misunderstandings (of the requirements) that may occur during the development. </w:t>
+      </w:r>
+      <w:r>
+        <w:t xml:space="preserve">Assumptions </w:t>
+      </w:r>
+      <w:r>
+        <w:t>m</w:t>
+      </w:r>
+      <w:r>
+        <w:t>any of the functional requirements that we will consider will trace to this list of assumptions. In Table 3.1.1</w:t>
+      </w:r>
+      <w:r>
+        <w:t>,</w:t>
+      </w:r>
+      <w:r>
+        <w:t xml:space="preserve"> you will find the assumption ids, the assumption description as well as the justification. </w:t>
+      </w:r>
+    </w:p>
+    <w:p>
+      <w:pPr>
         <w:pStyle w:val="Heading3"/>
       </w:pPr>
-      <w:bookmarkStart w:id="8" w:name="_Toc416217012"/>
+      <w:bookmarkStart w:id="9" w:name="_Toc416221074"/>
       <w:r>
         <w:t>Table 3.1.1</w:t>
       </w:r>
-      <w:bookmarkEnd w:id="8"/>
+      <w:bookmarkEnd w:id="9"/>
     </w:p>
     <w:tbl>
       <w:tblPr>
@@ -3102,7 +3513,6 @@
               <w:jc w:val="center"/>
             </w:pPr>
             <w:r>
-              <w:lastRenderedPageBreak/>
               <w:t>A-01</w:t>
             </w:r>
           </w:p>
@@ -3203,14 +3613,7 @@
           <w:tcPr>
             <w:tcW w:w="3117" w:type="dxa"/>
           </w:tcPr>
-          <w:p>
-            <w:r>
-              <w:t xml:space="preserve">The server will continue running even after the host closes the </w:t>
-            </w:r>
-            <w:r>
-              <w:t>game.</w:t>
-            </w:r>
-          </w:p>
+          <w:p/>
         </w:tc>
       </w:tr>
       <w:tr>
@@ -3306,7 +3709,16 @@
           </w:tcPr>
           <w:p>
             <w:r>
-              <w:t>Character cannot be create without first distributing all 5 Victory Points</w:t>
+              <w:t xml:space="preserve">Player  cannot </w:t>
+            </w:r>
+            <w:r>
+              <w:t>create</w:t>
+            </w:r>
+            <w:r>
+              <w:t xml:space="preserve"> character</w:t>
+            </w:r>
+            <w:r>
+              <w:t xml:space="preserve"> without first distributing all 5 Victory Points</w:t>
             </w:r>
           </w:p>
         </w:tc>
@@ -3317,6 +3729,152 @@
           <w:p>
             <w:r>
               <w:t xml:space="preserve">All 5 Victory points must be used in order for a player to be able to create a character. </w:t>
+            </w:r>
+          </w:p>
+        </w:tc>
+      </w:tr>
+      <w:tr>
+        <w:tc>
+          <w:tcPr>
+            <w:tcW w:w="1705" w:type="dxa"/>
+          </w:tcPr>
+          <w:p>
+            <w:pPr>
+              <w:jc w:val="center"/>
+            </w:pPr>
+            <w:r>
+              <w:t>A-07</w:t>
+            </w:r>
+          </w:p>
+        </w:tc>
+        <w:tc>
+          <w:tcPr>
+            <w:tcW w:w="4528" w:type="dxa"/>
+          </w:tcPr>
+          <w:p>
+            <w:r>
+              <w:t>Once the game starts, no other players can join</w:t>
+            </w:r>
+          </w:p>
+        </w:tc>
+        <w:tc>
+          <w:tcPr>
+            <w:tcW w:w="3117" w:type="dxa"/>
+          </w:tcPr>
+          <w:p>
+            <w:r>
+              <w:t xml:space="preserve">The game can have 1-6 players, but players cannot join the server once a game has begun. </w:t>
+            </w:r>
+          </w:p>
+        </w:tc>
+      </w:tr>
+      <w:tr>
+        <w:tc>
+          <w:tcPr>
+            <w:tcW w:w="1705" w:type="dxa"/>
+          </w:tcPr>
+          <w:p>
+            <w:pPr>
+              <w:jc w:val="center"/>
+            </w:pPr>
+            <w:r>
+              <w:t>A-08</w:t>
+            </w:r>
+          </w:p>
+        </w:tc>
+        <w:tc>
+          <w:tcPr>
+            <w:tcW w:w="4528" w:type="dxa"/>
+          </w:tcPr>
+          <w:p>
+            <w:r>
+              <w:t>The game displays the character’s status</w:t>
+            </w:r>
+          </w:p>
+        </w:tc>
+        <w:tc>
+          <w:tcPr>
+            <w:tcW w:w="3117" w:type="dxa"/>
+          </w:tcPr>
+          <w:p>
+            <w:r>
+              <w:t>Players can be able to keep track of their characters’ status</w:t>
+            </w:r>
+          </w:p>
+        </w:tc>
+      </w:tr>
+      <w:tr>
+        <w:tc>
+          <w:tcPr>
+            <w:tcW w:w="1705" w:type="dxa"/>
+          </w:tcPr>
+          <w:p>
+            <w:pPr>
+              <w:jc w:val="center"/>
+            </w:pPr>
+            <w:r>
+              <w:t>A-09</w:t>
+            </w:r>
+          </w:p>
+        </w:tc>
+        <w:tc>
+          <w:tcPr>
+            <w:tcW w:w="4528" w:type="dxa"/>
+          </w:tcPr>
+          <w:p>
+            <w:r>
+              <w:t>Players wish to know the current phase of the game.</w:t>
+            </w:r>
+          </w:p>
+        </w:tc>
+        <w:tc>
+          <w:tcPr>
+            <w:tcW w:w="3117" w:type="dxa"/>
+          </w:tcPr>
+          <w:p>
+            <w:r>
+              <w:t>There are several phases during game play</w:t>
+            </w:r>
+            <w:r>
+              <w:t xml:space="preserve"> that affect different characters</w:t>
+            </w:r>
+            <w:r>
+              <w:t xml:space="preserve">, players should be able to see the current phase of the game they are playing. </w:t>
+            </w:r>
+          </w:p>
+        </w:tc>
+      </w:tr>
+      <w:tr>
+        <w:tc>
+          <w:tcPr>
+            <w:tcW w:w="1705" w:type="dxa"/>
+          </w:tcPr>
+          <w:p>
+            <w:pPr>
+              <w:jc w:val="center"/>
+            </w:pPr>
+            <w:r>
+              <w:t>A-10</w:t>
+            </w:r>
+          </w:p>
+        </w:tc>
+        <w:tc>
+          <w:tcPr>
+            <w:tcW w:w="4528" w:type="dxa"/>
+          </w:tcPr>
+          <w:p>
+            <w:r>
+              <w:t>The players can chat in the lobby (before the game starts)</w:t>
+            </w:r>
+          </w:p>
+        </w:tc>
+        <w:tc>
+          <w:tcPr>
+            <w:tcW w:w="3117" w:type="dxa"/>
+          </w:tcPr>
+          <w:p>
+            <w:r>
+              <w:t>This is an additional feature, Players can chat in the lobby while they wait for other Players.</w:t>
             </w:r>
           </w:p>
         </w:tc>
@@ -3324,20 +3882,21 @@
     </w:tbl>
     <w:p/>
     <w:p>
-      <w:bookmarkStart w:id="9" w:name="_Toc416217013"/>
+      <w:bookmarkStart w:id="10" w:name="_Toc416221075"/>
       <w:r>
         <w:rPr>
           <w:rStyle w:val="Heading2Char"/>
         </w:rPr>
         <w:t>3.2 Functional Requirements</w:t>
       </w:r>
-      <w:bookmarkEnd w:id="9"/>
+      <w:bookmarkEnd w:id="10"/>
       <w:r>
         <w:t xml:space="preserve"> </w:t>
       </w:r>
     </w:p>
     <w:p>
       <w:r>
+        <w:lastRenderedPageBreak/>
         <w:t xml:space="preserve">Functional requirements define what behaviour and functionality that is implemented in our software. […] </w:t>
       </w:r>
       <w:r>
@@ -3611,7 +4170,11 @@
           <w:tcPr>
             <w:tcW w:w="4528" w:type="dxa"/>
           </w:tcPr>
-          <w:p/>
+          <w:p>
+            <w:r>
+              <w:t>Player can move their character to desired location</w:t>
+            </w:r>
+          </w:p>
         </w:tc>
         <w:tc>
           <w:tcPr>
@@ -3638,7 +4201,11 @@
           <w:tcPr>
             <w:tcW w:w="4528" w:type="dxa"/>
           </w:tcPr>
-          <w:p/>
+          <w:p>
+            <w:r>
+              <w:t>Player can choose to hide their character</w:t>
+            </w:r>
+          </w:p>
         </w:tc>
         <w:tc>
           <w:tcPr>
@@ -3684,51 +4251,50 @@
       <w:pPr>
         <w:pStyle w:val="Heading1"/>
       </w:pPr>
-      <w:bookmarkStart w:id="10" w:name="_Toc416217014"/>
+      <w:bookmarkStart w:id="11" w:name="_Toc416221076"/>
       <w:r>
         <w:t xml:space="preserve">4 </w:t>
       </w:r>
       <w:r>
         <w:t>Use Cases</w:t>
-      </w:r>
-      <w:bookmarkEnd w:id="10"/>
-    </w:p>
-    <w:p>
-      <w:r>
-        <w:t>[A use case depicts a scenario, the system’s interactions from “actors”, and the paths of events that may follow. In the case of Magic Realm, the external actors include the player and the system]</w:t>
-      </w:r>
-    </w:p>
-    <w:p>
-      <w:pPr>
-        <w:pStyle w:val="Heading2"/>
-      </w:pPr>
-      <w:bookmarkStart w:id="11" w:name="_Toc416217015"/>
-      <w:r>
-        <w:lastRenderedPageBreak/>
-        <w:t>4.1 Use Case Diagram</w:t>
       </w:r>
       <w:bookmarkEnd w:id="11"/>
     </w:p>
     <w:p>
       <w:r>
-        <w:t>[</w:t>
-      </w:r>
-      <w:r>
-        <w:t xml:space="preserve">The following diagram corresponds </w:t>
-      </w:r>
-      <w:r>
-        <w:t>diagram corresponds to the use cases in Section 4.2. Actors are depicted as stick figures. Ellipses represent use cases, dashed arrows with an &lt;&lt;include&gt;&gt; stereotype represent an “includes” relationship, and regular lines represent association. ]</w:t>
+        <w:t>[A use case depicts a scenario, the system’s interactions from “actors”, and the paths of events that may follow. In the case of Magic Realm, the external actors include the player and the system]</w:t>
       </w:r>
     </w:p>
     <w:p>
       <w:pPr>
         <w:pStyle w:val="Heading2"/>
       </w:pPr>
-      <w:bookmarkStart w:id="12" w:name="_Toc416217016"/>
+      <w:bookmarkStart w:id="12" w:name="_Toc416221077"/>
+      <w:r>
+        <w:t>4.1 Use Case Diagram</w:t>
+      </w:r>
+      <w:bookmarkEnd w:id="12"/>
+    </w:p>
+    <w:p>
+      <w:r>
+        <w:t>[</w:t>
+      </w:r>
+      <w:r>
+        <w:t xml:space="preserve">The following diagram corresponds </w:t>
+      </w:r>
+      <w:r>
+        <w:t>diagram corresponds to the use cases in Section 4.2. Actors are depicted as stick figures. Ellipses represent use cases, dashed arrows with an &lt;&lt;include&gt;&gt; stereotype represent an “includes” relationship, and regular lines represent association. ]</w:t>
+      </w:r>
+    </w:p>
+    <w:p>
+      <w:pPr>
+        <w:pStyle w:val="Heading2"/>
+      </w:pPr>
+      <w:bookmarkStart w:id="13" w:name="_Toc416221078"/>
       <w:r>
         <w:t>4.2 Use Cases</w:t>
       </w:r>
-      <w:bookmarkEnd w:id="12"/>
+      <w:bookmarkEnd w:id="13"/>
     </w:p>
     <w:p>
       <w:r>
@@ -3913,6 +4479,7 @@
           </w:p>
           <w:p>
             <w:r>
+              <w:lastRenderedPageBreak/>
               <w:t>Post-Condition(s):</w:t>
             </w:r>
           </w:p>
@@ -3943,6 +4510,7 @@
               <w:jc w:val="center"/>
             </w:pPr>
             <w:r>
+              <w:lastRenderedPageBreak/>
               <w:t>UC-03</w:t>
             </w:r>
           </w:p>
@@ -4082,8 +4650,6 @@
             <w:pPr>
               <w:jc w:val="center"/>
             </w:pPr>
-            <w:bookmarkStart w:id="13" w:name="_GoBack"/>
-            <w:bookmarkEnd w:id="13"/>
           </w:p>
         </w:tc>
         <w:tc>
@@ -4105,9 +4671,8 @@
       <w:pPr>
         <w:pStyle w:val="Heading2"/>
       </w:pPr>
-      <w:bookmarkStart w:id="14" w:name="_Toc416217017"/>
-      <w:r>
-        <w:lastRenderedPageBreak/>
+      <w:bookmarkStart w:id="14" w:name="_Toc416221079"/>
+      <w:r>
         <w:t>4.3 Responsibilities</w:t>
       </w:r>
       <w:bookmarkEnd w:id="14"/>
@@ -4121,11 +4686,20 @@
       <w:pPr>
         <w:pStyle w:val="Heading3"/>
       </w:pPr>
-      <w:bookmarkStart w:id="15" w:name="_Toc416217018"/>
-      <w:r>
-        <w:t>Table 4.3.1</w:t>
+      <w:bookmarkStart w:id="15" w:name="_Toc416221080"/>
+      <w:r>
+        <w:t>4.3.1</w:t>
+      </w:r>
+      <w:r>
+        <w:t xml:space="preserve"> - </w:t>
+      </w:r>
+      <w:r>
+        <w:t>Table</w:t>
       </w:r>
       <w:bookmarkEnd w:id="15"/>
+      <w:r>
+        <w:t xml:space="preserve"> </w:t>
+      </w:r>
     </w:p>
     <w:p>
       <w:r>
@@ -4221,10 +4795,7 @@
           </w:tcPr>
           <w:p>
             <w:r>
-              <w:t>RESP-0</w:t>
-            </w:r>
-            <w:r>
-              <w:t>2</w:t>
+              <w:t>RESP-02</w:t>
             </w:r>
           </w:p>
         </w:tc>
@@ -4248,10 +4819,7 @@
           </w:tcPr>
           <w:p>
             <w:r>
-              <w:t>RESP-0</w:t>
-            </w:r>
-            <w:r>
-              <w:t>3</w:t>
+              <w:t>RESP-03</w:t>
             </w:r>
           </w:p>
         </w:tc>
@@ -4275,10 +4843,7 @@
           </w:tcPr>
           <w:p>
             <w:r>
-              <w:t>RESP-0</w:t>
-            </w:r>
-            <w:r>
-              <w:t>4</w:t>
+              <w:t>RESP-04</w:t>
             </w:r>
           </w:p>
         </w:tc>
@@ -4298,9 +4863,14 @@
     </w:tbl>
     <w:p/>
     <w:p>
+      <w:pPr>
+        <w:pStyle w:val="Heading1"/>
+      </w:pPr>
+      <w:bookmarkStart w:id="16" w:name="_Toc416221081"/>
       <w:r>
         <w:t>5 Design Decisions</w:t>
       </w:r>
+      <w:bookmarkEnd w:id="16"/>
     </w:p>
     <w:p>
       <w:r>
@@ -4308,24 +4878,52 @@
       </w:r>
     </w:p>
     <w:p>
+      <w:pPr>
+        <w:pStyle w:val="Heading2"/>
+      </w:pPr>
+      <w:bookmarkStart w:id="17" w:name="_Toc416221082"/>
       <w:r>
         <w:t>5.1 Decisions</w:t>
       </w:r>
+      <w:bookmarkEnd w:id="17"/>
     </w:p>
     <w:p>
-      <w:r>
-        <w:t xml:space="preserve">Table 5.1.1 </w:t>
-      </w:r>
+      <w:pPr>
+        <w:pStyle w:val="Heading3"/>
+      </w:pPr>
+      <w:bookmarkStart w:id="18" w:name="_Toc416221083"/>
+      <w:r>
+        <w:t xml:space="preserve">5.1.1 - </w:t>
+      </w:r>
+      <w:r>
+        <w:t>Table</w:t>
+      </w:r>
+      <w:bookmarkEnd w:id="18"/>
+      <w:r>
+        <w:t xml:space="preserve"> </w:t>
+      </w:r>
+    </w:p>
+    <w:p/>
+    <w:p>
+      <w:pPr>
+        <w:pStyle w:val="Heading2"/>
+      </w:pPr>
+      <w:bookmarkStart w:id="19" w:name="_Toc416221084"/>
+      <w:r>
+        <w:lastRenderedPageBreak/>
+        <w:t>5.2 Structural Model</w:t>
+      </w:r>
+      <w:bookmarkEnd w:id="19"/>
     </w:p>
     <w:p>
-      <w:r>
-        <w:t>5.2 Structural Model</w:t>
-      </w:r>
-    </w:p>
-    <w:p>
+      <w:pPr>
+        <w:pStyle w:val="Heading3"/>
+      </w:pPr>
+      <w:bookmarkStart w:id="20" w:name="_Toc416221085"/>
       <w:r>
         <w:t>Diagram</w:t>
       </w:r>
+      <w:bookmarkEnd w:id="20"/>
     </w:p>
     <w:sectPr>
       <w:headerReference w:type="default" r:id="rId13"/>
@@ -4451,7 +5049,7 @@
             <w:bCs/>
             <w:noProof/>
           </w:rPr>
-          <w:t>6</w:t>
+          <w:t>7</w:t>
         </w:r>
         <w:r>
           <w:rPr>
@@ -5674,6 +6272,7 @@
     <w:rsid w:val="00146B17"/>
     <w:rsid w:val="002F7C15"/>
     <w:rsid w:val="007D577B"/>
+    <w:rsid w:val="00DE1B78"/>
     <w:rsid w:val="00EF5801"/>
   </w:rsids>
   <m:mathPr>
@@ -6421,7 +7020,7 @@
 </file>
 
 <file path=customXml/itemProps2.xml><?xml version="1.0" encoding="utf-8"?>
-<ds:datastoreItem xmlns:ds="http://schemas.openxmlformats.org/officeDocument/2006/customXml" ds:itemID="{F184D95D-F0B2-4DF5-AE44-CCC7DBB60A54}">
+<ds:datastoreItem xmlns:ds="http://schemas.openxmlformats.org/officeDocument/2006/customXml" ds:itemID="{E40C35F6-9504-4882-96BB-908F6EBA0FBA}">
   <ds:schemaRefs>
     <ds:schemaRef ds:uri="http://schemas.openxmlformats.org/officeDocument/2006/bibliography"/>
   </ds:schemaRefs>

</xml_diff>